<commit_message>
Desventajas de BD y BDno SQL
</commit_message>
<xml_diff>
--- a/T3 - Base de Datos Relaciones y No Relacionales.docx
+++ b/T3 - Base de Datos Relaciones y No Relacionales.docx
@@ -1,6 +1,6 @@
 
 <file path=word/document.xml><?xml version="1.0" encoding="utf-8"?>
-<w:document xmlns:wpc="http://schemas.microsoft.com/office/word/2010/wordprocessingCanvas" xmlns:mc="http://schemas.openxmlformats.org/markup-compatibility/2006" xmlns:o="urn:schemas-microsoft-com:office:office" xmlns:r="http://schemas.openxmlformats.org/officeDocument/2006/relationships" xmlns:m="http://schemas.openxmlformats.org/officeDocument/2006/math" xmlns:v="urn:schemas-microsoft-com:vml" xmlns:wp14="http://schemas.microsoft.com/office/word/2010/wordprocessingDrawing" xmlns:wp="http://schemas.openxmlformats.org/drawingml/2006/wordprocessingDrawing" xmlns:w10="urn:schemas-microsoft-com:office:word" xmlns:w="http://schemas.openxmlformats.org/wordprocessingml/2006/main" xmlns:w14="http://schemas.microsoft.com/office/word/2010/wordml" xmlns:w15="http://schemas.microsoft.com/office/word/2012/wordml" xmlns:wpg="http://schemas.microsoft.com/office/word/2010/wordprocessingGroup" xmlns:wpi="http://schemas.microsoft.com/office/word/2010/wordprocessingInk" xmlns:wne="http://schemas.microsoft.com/office/word/2006/wordml" xmlns:wps="http://schemas.microsoft.com/office/word/2010/wordprocessingShape" mc:Ignorable="w14 w15 wp14">
+<w:document xmlns:wpc="http://schemas.microsoft.com/office/word/2010/wordprocessingCanvas" xmlns:mc="http://schemas.openxmlformats.org/markup-compatibility/2006" xmlns:o="urn:schemas-microsoft-com:office:office" xmlns:r="http://schemas.openxmlformats.org/officeDocument/2006/relationships" xmlns:m="http://schemas.openxmlformats.org/officeDocument/2006/math" xmlns:v="urn:schemas-microsoft-com:vml" xmlns:wp14="http://schemas.microsoft.com/office/word/2010/wordprocessingDrawing" xmlns:wp="http://schemas.openxmlformats.org/drawingml/2006/wordprocessingDrawing" xmlns:w10="urn:schemas-microsoft-com:office:word" xmlns:w="http://schemas.openxmlformats.org/wordprocessingml/2006/main" xmlns:w14="http://schemas.microsoft.com/office/word/2010/wordml" xmlns:wpg="http://schemas.microsoft.com/office/word/2010/wordprocessingGroup" xmlns:wpi="http://schemas.microsoft.com/office/word/2010/wordprocessingInk" xmlns:wne="http://schemas.microsoft.com/office/word/2006/wordml" xmlns:wps="http://schemas.microsoft.com/office/word/2010/wordprocessingShape" mc:Ignorable="w14 wp14">
   <w:body>
     <w:p>
       <w:pPr>
@@ -409,15 +409,97 @@
     <w:p>
       <w:pPr>
         <w:pStyle w:val="Prrafodelista"/>
+        <w:numPr>
+          <w:ilvl w:val="0"/>
+          <w:numId w:val="15"/>
+        </w:numPr>
         <w:spacing w:after="200" w:line="276" w:lineRule="auto"/>
-        <w:jc w:val="both"/>
-        <w:rPr>
-          <w:rFonts w:ascii="Garamond" w:hAnsi="Garamond"/>
-          <w:b/>
-          <w:sz w:val="24"/>
-          <w:szCs w:val="24"/>
-        </w:rPr>
-      </w:pPr>
+        <w:rPr>
+          <w:rFonts w:ascii="Garamond" w:hAnsi="Garamond"/>
+        </w:rPr>
+      </w:pPr>
+      <w:r>
+        <w:rPr>
+          <w:rFonts w:ascii="Garamond" w:hAnsi="Garamond"/>
+        </w:rPr>
+        <w:t>Escalabilidad: para escalar hasta cierto punto debe distribuirse entre varios servidores</w:t>
+      </w:r>
+    </w:p>
+    <w:p>
+      <w:pPr>
+        <w:pStyle w:val="Prrafodelista"/>
+        <w:numPr>
+          <w:ilvl w:val="0"/>
+          <w:numId w:val="15"/>
+        </w:numPr>
+        <w:spacing w:after="200" w:line="276" w:lineRule="auto"/>
+        <w:rPr>
+          <w:rFonts w:ascii="Garamond" w:hAnsi="Garamond"/>
+        </w:rPr>
+      </w:pPr>
+      <w:r>
+        <w:rPr>
+          <w:rFonts w:ascii="Garamond" w:hAnsi="Garamond"/>
+        </w:rPr>
+        <w:t>Las Bases de datos relacionadas no funcionan fácilmente de manera distribuida.</w:t>
+      </w:r>
+    </w:p>
+    <w:p>
+      <w:pPr>
+        <w:pStyle w:val="Prrafodelista"/>
+        <w:numPr>
+          <w:ilvl w:val="0"/>
+          <w:numId w:val="15"/>
+        </w:numPr>
+        <w:spacing w:after="200" w:line="276" w:lineRule="auto"/>
+        <w:rPr>
+          <w:rFonts w:ascii="Garamond" w:hAnsi="Garamond"/>
+        </w:rPr>
+      </w:pPr>
+      <w:r>
+        <w:rPr>
+          <w:rFonts w:ascii="Garamond" w:hAnsi="Garamond"/>
+        </w:rPr>
+        <w:t xml:space="preserve">No están diseñados para funcionar con la partición de datos </w:t>
+      </w:r>
+    </w:p>
+    <w:p>
+      <w:pPr>
+        <w:pStyle w:val="Prrafodelista"/>
+        <w:numPr>
+          <w:ilvl w:val="0"/>
+          <w:numId w:val="15"/>
+        </w:numPr>
+        <w:spacing w:after="200" w:line="276" w:lineRule="auto"/>
+        <w:rPr>
+          <w:rFonts w:ascii="Garamond" w:hAnsi="Garamond"/>
+        </w:rPr>
+      </w:pPr>
+      <w:r>
+        <w:rPr>
+          <w:rFonts w:ascii="Garamond" w:hAnsi="Garamond"/>
+        </w:rPr>
+        <w:t>Todos los datos se deben convertir en tablas</w:t>
+      </w:r>
+    </w:p>
+    <w:p>
+      <w:pPr>
+        <w:pStyle w:val="Prrafodelista"/>
+        <w:numPr>
+          <w:ilvl w:val="0"/>
+          <w:numId w:val="15"/>
+        </w:numPr>
+        <w:spacing w:after="200" w:line="276" w:lineRule="auto"/>
+        <w:rPr>
+          <w:rFonts w:ascii="Garamond" w:hAnsi="Garamond"/>
+        </w:rPr>
+      </w:pPr>
+      <w:r>
+        <w:rPr>
+          <w:rFonts w:ascii="Garamond" w:hAnsi="Garamond"/>
+        </w:rPr>
+        <w:t xml:space="preserve">Conjunto de características e integridad de datos </w:t>
+      </w:r>
     </w:p>
     <w:p>
       <w:pPr>
@@ -444,65 +526,13 @@
           <w:szCs w:val="24"/>
         </w:rPr>
       </w:pPr>
-    </w:p>
-    <w:p>
-      <w:pPr>
-        <w:pStyle w:val="Prrafodelista"/>
-        <w:spacing w:after="200" w:line="276" w:lineRule="auto"/>
-        <w:jc w:val="both"/>
-        <w:rPr>
-          <w:rFonts w:ascii="Garamond" w:hAnsi="Garamond"/>
-          <w:b/>
-          <w:sz w:val="24"/>
-          <w:szCs w:val="24"/>
-        </w:rPr>
-      </w:pPr>
-    </w:p>
-    <w:p>
-      <w:pPr>
-        <w:pStyle w:val="Prrafodelista"/>
-        <w:spacing w:after="200" w:line="276" w:lineRule="auto"/>
-        <w:jc w:val="both"/>
-        <w:rPr>
-          <w:rFonts w:ascii="Garamond" w:hAnsi="Garamond"/>
-          <w:b/>
-          <w:sz w:val="24"/>
-          <w:szCs w:val="24"/>
-        </w:rPr>
-      </w:pPr>
-    </w:p>
-    <w:p>
-      <w:pPr>
-        <w:pStyle w:val="Prrafodelista"/>
-        <w:spacing w:after="200" w:line="276" w:lineRule="auto"/>
-        <w:jc w:val="both"/>
-        <w:rPr>
-          <w:rFonts w:ascii="Garamond" w:hAnsi="Garamond"/>
-          <w:b/>
-          <w:sz w:val="24"/>
-          <w:szCs w:val="24"/>
-        </w:rPr>
-      </w:pPr>
-    </w:p>
-    <w:p>
-      <w:pPr>
-        <w:pStyle w:val="Prrafodelista"/>
-        <w:spacing w:after="200" w:line="276" w:lineRule="auto"/>
-        <w:jc w:val="both"/>
-        <w:rPr>
-          <w:rFonts w:ascii="Garamond" w:hAnsi="Garamond"/>
-          <w:b/>
-          <w:sz w:val="24"/>
-          <w:szCs w:val="24"/>
-        </w:rPr>
-      </w:pPr>
       <w:r>
         <w:rPr>
           <w:rFonts w:ascii="Garamond" w:hAnsi="Garamond"/>
           <w:noProof/>
           <w:sz w:val="24"/>
           <w:szCs w:val="24"/>
-          <w:lang w:eastAsia="es-EC"/>
+          <w:lang w:val="es-ES" w:eastAsia="es-ES"/>
         </w:rPr>
         <w:drawing>
           <wp:anchor distT="0" distB="0" distL="114300" distR="114300" simplePos="0" relativeHeight="251651072" behindDoc="1" locked="0" layoutInCell="1" allowOverlap="1" wp14:anchorId="0E56A16E" wp14:editId="0ECF6722">
@@ -530,7 +560,7 @@
                     </pic:cNvPicPr>
                   </pic:nvPicPr>
                   <pic:blipFill>
-                    <a:blip r:embed="rId8">
+                    <a:blip r:embed="rId9">
                       <a:extLst>
                         <a:ext uri="{28A0092B-C50C-407E-A947-70E740481C1C}">
                           <a14:useLocalDpi xmlns:a14="http://schemas.microsoft.com/office/drawing/2010/main" val="0"/>
@@ -712,14 +742,13 @@
           <w:szCs w:val="24"/>
         </w:rPr>
       </w:pPr>
-      <w:bookmarkStart w:id="0" w:name="_GoBack"/>
       <w:r>
         <w:rPr>
           <w:rFonts w:ascii="Garamond" w:hAnsi="Garamond"/>
           <w:noProof/>
           <w:sz w:val="24"/>
           <w:szCs w:val="24"/>
-          <w:lang w:eastAsia="es-EC"/>
+          <w:lang w:val="es-ES" w:eastAsia="es-ES"/>
         </w:rPr>
         <w:drawing>
           <wp:anchor distT="0" distB="0" distL="114300" distR="114300" simplePos="0" relativeHeight="251697152" behindDoc="1" locked="0" layoutInCell="1" allowOverlap="1" wp14:anchorId="2055EE71" wp14:editId="47CB178A">
@@ -747,7 +776,7 @@
                     </pic:cNvPicPr>
                   </pic:nvPicPr>
                   <pic:blipFill>
-                    <a:blip r:embed="rId9">
+                    <a:blip r:embed="rId10">
                       <a:extLst>
                         <a:ext uri="{28A0092B-C50C-407E-A947-70E740481C1C}">
                           <a14:useLocalDpi xmlns:a14="http://schemas.microsoft.com/office/drawing/2010/main" val="0"/>
@@ -784,7 +813,6 @@
           </wp:anchor>
         </w:drawing>
       </w:r>
-      <w:bookmarkEnd w:id="0"/>
       <w:r>
         <w:rPr>
           <w:rFonts w:ascii="Garamond" w:hAnsi="Garamond"/>
@@ -845,7 +873,6 @@
       <w:proofErr w:type="spellEnd"/>
       <w:r>
         <w:rPr>
-          <w:rStyle w:val="Normal"/>
           <w:rFonts w:ascii="Times New Roman" w:eastAsia="Times New Roman" w:hAnsi="Times New Roman" w:cs="Times New Roman"/>
           <w:snapToGrid w:val="0"/>
           <w:color w:val="000000"/>
@@ -862,17 +889,6 @@
     </w:p>
     <w:p>
       <w:pPr>
-        <w:spacing w:after="200" w:line="276" w:lineRule="auto"/>
-        <w:jc w:val="both"/>
-        <w:rPr>
-          <w:rFonts w:ascii="Garamond" w:hAnsi="Garamond"/>
-          <w:sz w:val="24"/>
-          <w:szCs w:val="24"/>
-        </w:rPr>
-      </w:pPr>
-    </w:p>
-    <w:p>
-      <w:pPr>
         <w:rPr>
           <w:rFonts w:ascii="Garamond" w:hAnsi="Garamond"/>
           <w:b/>
@@ -880,14 +896,35 @@
           <w:szCs w:val="24"/>
         </w:rPr>
       </w:pPr>
-      <w:r>
+      <w:bookmarkStart w:id="0" w:name="_GoBack"/>
+      <w:bookmarkEnd w:id="0"/>
+    </w:p>
+    <w:p>
+      <w:pPr>
         <w:rPr>
           <w:rFonts w:ascii="Garamond" w:hAnsi="Garamond"/>
           <w:b/>
           <w:sz w:val="24"/>
           <w:szCs w:val="24"/>
         </w:rPr>
-        <w:lastRenderedPageBreak/>
+      </w:pPr>
+    </w:p>
+    <w:p>
+      <w:pPr>
+        <w:rPr>
+          <w:rFonts w:ascii="Garamond" w:hAnsi="Garamond"/>
+          <w:b/>
+          <w:sz w:val="24"/>
+          <w:szCs w:val="24"/>
+        </w:rPr>
+      </w:pPr>
+      <w:r>
+        <w:rPr>
+          <w:rFonts w:ascii="Garamond" w:hAnsi="Garamond"/>
+          <w:b/>
+          <w:sz w:val="24"/>
+          <w:szCs w:val="24"/>
+        </w:rPr>
         <w:t>BASES NO RELACIONALES (NO SQL)</w:t>
       </w:r>
     </w:p>
@@ -1216,55 +1253,164 @@
     </w:p>
     <w:p>
       <w:pPr>
-        <w:pStyle w:val="Prrafodelista"/>
-        <w:spacing w:after="200" w:line="276" w:lineRule="auto"/>
-        <w:jc w:val="both"/>
-        <w:rPr>
-          <w:rFonts w:ascii="Garamond" w:hAnsi="Garamond"/>
-          <w:b/>
-          <w:sz w:val="24"/>
-          <w:szCs w:val="24"/>
-        </w:rPr>
-      </w:pPr>
-    </w:p>
-    <w:p>
-      <w:pPr>
-        <w:pStyle w:val="Prrafodelista"/>
-        <w:spacing w:after="200" w:line="276" w:lineRule="auto"/>
-        <w:jc w:val="both"/>
-        <w:rPr>
-          <w:rFonts w:ascii="Garamond" w:hAnsi="Garamond"/>
-          <w:b/>
-          <w:sz w:val="24"/>
-          <w:szCs w:val="24"/>
-        </w:rPr>
-      </w:pPr>
-    </w:p>
-    <w:p>
-      <w:pPr>
-        <w:pStyle w:val="Prrafodelista"/>
-        <w:spacing w:after="200" w:line="276" w:lineRule="auto"/>
-        <w:jc w:val="both"/>
-        <w:rPr>
-          <w:rFonts w:ascii="Garamond" w:hAnsi="Garamond"/>
-          <w:b/>
-          <w:sz w:val="24"/>
-          <w:szCs w:val="24"/>
-        </w:rPr>
-      </w:pPr>
-    </w:p>
-    <w:p>
-      <w:pPr>
-        <w:pStyle w:val="Prrafodelista"/>
-        <w:spacing w:after="200" w:line="276" w:lineRule="auto"/>
-        <w:jc w:val="both"/>
-        <w:rPr>
-          <w:rFonts w:ascii="Garamond" w:hAnsi="Garamond"/>
-          <w:b/>
-          <w:sz w:val="24"/>
-          <w:szCs w:val="24"/>
-        </w:rPr>
-      </w:pPr>
+        <w:numPr>
+          <w:ilvl w:val="0"/>
+          <w:numId w:val="16"/>
+        </w:numPr>
+        <w:spacing w:after="0" w:line="240" w:lineRule="auto"/>
+        <w:contextualSpacing/>
+        <w:rPr>
+          <w:rFonts w:ascii="Garamond" w:hAnsi="Garamond"/>
+          <w:sz w:val="24"/>
+          <w:szCs w:val="24"/>
+          <w:lang w:val="es-ES"/>
+        </w:rPr>
+      </w:pPr>
+      <w:r>
+        <w:rPr>
+          <w:rFonts w:ascii="Garamond" w:hAnsi="Garamond"/>
+          <w:sz w:val="24"/>
+          <w:szCs w:val="24"/>
+          <w:lang w:val="es-ES"/>
+        </w:rPr>
+        <w:t>Tardan mucho en  realizar operaciones complejas</w:t>
+      </w:r>
+    </w:p>
+    <w:p>
+      <w:pPr>
+        <w:numPr>
+          <w:ilvl w:val="0"/>
+          <w:numId w:val="16"/>
+        </w:numPr>
+        <w:spacing w:after="0" w:line="240" w:lineRule="auto"/>
+        <w:contextualSpacing/>
+        <w:rPr>
+          <w:rFonts w:ascii="Garamond" w:hAnsi="Garamond"/>
+          <w:sz w:val="24"/>
+          <w:szCs w:val="24"/>
+          <w:lang w:val="es-ES"/>
+        </w:rPr>
+      </w:pPr>
+      <w:r>
+        <w:rPr>
+          <w:rFonts w:ascii="Garamond" w:hAnsi="Garamond"/>
+          <w:sz w:val="24"/>
+          <w:szCs w:val="24"/>
+          <w:lang w:val="es-ES"/>
+        </w:rPr>
+        <w:t>Es complicado realizar una operación compleja</w:t>
+      </w:r>
+    </w:p>
+    <w:p>
+      <w:pPr>
+        <w:numPr>
+          <w:ilvl w:val="0"/>
+          <w:numId w:val="16"/>
+        </w:numPr>
+        <w:spacing w:after="0" w:line="240" w:lineRule="auto"/>
+        <w:contextualSpacing/>
+        <w:rPr>
+          <w:rFonts w:ascii="Garamond" w:hAnsi="Garamond"/>
+          <w:sz w:val="24"/>
+          <w:szCs w:val="24"/>
+          <w:lang w:val="es-ES"/>
+        </w:rPr>
+      </w:pPr>
+      <w:r>
+        <w:rPr>
+          <w:rFonts w:ascii="Garamond" w:hAnsi="Garamond"/>
+          <w:sz w:val="24"/>
+          <w:szCs w:val="24"/>
+          <w:lang w:val="es-ES"/>
+        </w:rPr>
+        <w:t xml:space="preserve">Falta de soporte nativo para su consistencia </w:t>
+      </w:r>
+    </w:p>
+    <w:p>
+      <w:pPr>
+        <w:numPr>
+          <w:ilvl w:val="0"/>
+          <w:numId w:val="16"/>
+        </w:numPr>
+        <w:spacing w:after="0" w:line="240" w:lineRule="auto"/>
+        <w:contextualSpacing/>
+        <w:rPr>
+          <w:rFonts w:ascii="Garamond" w:hAnsi="Garamond"/>
+          <w:sz w:val="24"/>
+          <w:szCs w:val="24"/>
+          <w:lang w:val="es-ES"/>
+        </w:rPr>
+      </w:pPr>
+      <w:r>
+        <w:rPr>
+          <w:rFonts w:ascii="Garamond" w:hAnsi="Garamond"/>
+          <w:sz w:val="24"/>
+          <w:szCs w:val="24"/>
+          <w:lang w:val="es-ES"/>
+        </w:rPr>
+        <w:t>Falta de material de apoyo para uso en organizaciones</w:t>
+      </w:r>
+    </w:p>
+    <w:p>
+      <w:pPr>
+        <w:numPr>
+          <w:ilvl w:val="0"/>
+          <w:numId w:val="16"/>
+        </w:numPr>
+        <w:spacing w:after="0" w:line="240" w:lineRule="auto"/>
+        <w:contextualSpacing/>
+        <w:rPr>
+          <w:rFonts w:ascii="Garamond" w:hAnsi="Garamond"/>
+          <w:lang w:val="es-ES"/>
+        </w:rPr>
+      </w:pPr>
+      <w:proofErr w:type="spellStart"/>
+      <w:r>
+        <w:rPr>
+          <w:rFonts w:ascii="Garamond" w:hAnsi="Garamond"/>
+          <w:sz w:val="24"/>
+          <w:szCs w:val="24"/>
+          <w:lang w:val="es-ES"/>
+        </w:rPr>
+        <w:t>Couchbase</w:t>
+      </w:r>
+      <w:proofErr w:type="spellEnd"/>
+      <w:r>
+        <w:rPr>
+          <w:rFonts w:ascii="Garamond" w:hAnsi="Garamond"/>
+          <w:sz w:val="24"/>
+          <w:szCs w:val="24"/>
+          <w:lang w:val="es-ES"/>
+        </w:rPr>
+        <w:t xml:space="preserve"> y </w:t>
+      </w:r>
+      <w:proofErr w:type="spellStart"/>
+      <w:r>
+        <w:rPr>
+          <w:rFonts w:ascii="Garamond" w:hAnsi="Garamond"/>
+          <w:sz w:val="24"/>
+          <w:szCs w:val="24"/>
+          <w:lang w:val="es-ES"/>
+        </w:rPr>
+        <w:t>MongoDB</w:t>
+      </w:r>
+      <w:proofErr w:type="spellEnd"/>
+      <w:r>
+        <w:rPr>
+          <w:rFonts w:ascii="Garamond" w:hAnsi="Garamond"/>
+          <w:sz w:val="24"/>
+          <w:szCs w:val="24"/>
+          <w:lang w:val="es-ES"/>
+        </w:rPr>
+        <w:t xml:space="preserve"> son los dos global más rápido para leer, escribir y borrar operaciones</w:t>
+      </w:r>
+      <w:r>
+        <w:rPr>
+          <w:rFonts w:ascii="Garamond" w:hAnsi="Garamond"/>
+          <w:lang w:val="es-ES"/>
+        </w:rPr>
+        <w:t>.</w:t>
+      </w:r>
     </w:p>
     <w:p>
       <w:pPr>
@@ -1337,7 +1483,7 @@
           <w:noProof/>
           <w:sz w:val="24"/>
           <w:szCs w:val="24"/>
-          <w:lang w:eastAsia="es-EC"/>
+          <w:lang w:val="es-ES" w:eastAsia="es-ES"/>
         </w:rPr>
         <w:drawing>
           <wp:anchor distT="0" distB="0" distL="114300" distR="114300" simplePos="0" relativeHeight="251701248" behindDoc="1" locked="0" layoutInCell="1" allowOverlap="1" wp14:anchorId="5C08A327" wp14:editId="7624D285">
@@ -1365,7 +1511,7 @@
                     </pic:cNvPicPr>
                   </pic:nvPicPr>
                   <pic:blipFill>
-                    <a:blip r:embed="rId10">
+                    <a:blip r:embed="rId11">
                       <a:extLst>
                         <a:ext uri="{28A0092B-C50C-407E-A947-70E740481C1C}">
                           <a14:useLocalDpi xmlns:a14="http://schemas.microsoft.com/office/drawing/2010/main" val="0"/>
@@ -1414,7 +1560,6 @@
       <w:proofErr w:type="spellEnd"/>
       <w:r>
         <w:rPr>
-          <w:rStyle w:val="Normal"/>
           <w:rFonts w:ascii="Times New Roman" w:eastAsia="Times New Roman" w:hAnsi="Times New Roman" w:cs="Times New Roman"/>
           <w:snapToGrid w:val="0"/>
           <w:color w:val="000000"/>
@@ -1537,13 +1682,14 @@
           <w:sz w:val="24"/>
           <w:szCs w:val="24"/>
         </w:rPr>
+        <w:lastRenderedPageBreak/>
         <w:t>RavenDB</w:t>
       </w:r>
       <w:proofErr w:type="spellEnd"/>
     </w:p>
     <w:sectPr>
-      <w:headerReference w:type="default" r:id="rId11"/>
-      <w:footerReference w:type="default" r:id="rId12"/>
+      <w:headerReference w:type="default" r:id="rId12"/>
+      <w:footerReference w:type="default" r:id="rId13"/>
       <w:pgSz w:w="12240" w:h="15840"/>
       <w:pgMar w:top="1417" w:right="1701" w:bottom="1417" w:left="1701" w:header="708" w:footer="708" w:gutter="0"/>
       <w:pgBorders w:offsetFrom="page">
@@ -1560,7 +1706,7 @@
 </file>
 
 <file path=word/endnotes.xml><?xml version="1.0" encoding="utf-8"?>
-<w:endnotes xmlns:wpc="http://schemas.microsoft.com/office/word/2010/wordprocessingCanvas" xmlns:mc="http://schemas.openxmlformats.org/markup-compatibility/2006" xmlns:o="urn:schemas-microsoft-com:office:office" xmlns:r="http://schemas.openxmlformats.org/officeDocument/2006/relationships" xmlns:m="http://schemas.openxmlformats.org/officeDocument/2006/math" xmlns:v="urn:schemas-microsoft-com:vml" xmlns:wp14="http://schemas.microsoft.com/office/word/2010/wordprocessingDrawing" xmlns:wp="http://schemas.openxmlformats.org/drawingml/2006/wordprocessingDrawing" xmlns:w10="urn:schemas-microsoft-com:office:word" xmlns:w="http://schemas.openxmlformats.org/wordprocessingml/2006/main" xmlns:w14="http://schemas.microsoft.com/office/word/2010/wordml" xmlns:w15="http://schemas.microsoft.com/office/word/2012/wordml" xmlns:wpg="http://schemas.microsoft.com/office/word/2010/wordprocessingGroup" xmlns:wpi="http://schemas.microsoft.com/office/word/2010/wordprocessingInk" xmlns:wne="http://schemas.microsoft.com/office/word/2006/wordml" xmlns:wps="http://schemas.microsoft.com/office/word/2010/wordprocessingShape" mc:Ignorable="w14 w15 wp14">
+<w:endnotes xmlns:wpc="http://schemas.microsoft.com/office/word/2010/wordprocessingCanvas" xmlns:mc="http://schemas.openxmlformats.org/markup-compatibility/2006" xmlns:o="urn:schemas-microsoft-com:office:office" xmlns:r="http://schemas.openxmlformats.org/officeDocument/2006/relationships" xmlns:m="http://schemas.openxmlformats.org/officeDocument/2006/math" xmlns:v="urn:schemas-microsoft-com:vml" xmlns:wp14="http://schemas.microsoft.com/office/word/2010/wordprocessingDrawing" xmlns:wp="http://schemas.openxmlformats.org/drawingml/2006/wordprocessingDrawing" xmlns:w10="urn:schemas-microsoft-com:office:word" xmlns:w="http://schemas.openxmlformats.org/wordprocessingml/2006/main" xmlns:w14="http://schemas.microsoft.com/office/word/2010/wordml" xmlns:wpg="http://schemas.microsoft.com/office/word/2010/wordprocessingGroup" xmlns:wpi="http://schemas.microsoft.com/office/word/2010/wordprocessingInk" xmlns:wne="http://schemas.microsoft.com/office/word/2006/wordml" xmlns:wps="http://schemas.microsoft.com/office/word/2010/wordprocessingShape" mc:Ignorable="w14 wp14">
   <w:endnote w:type="separator" w:id="-1">
     <w:p>
       <w:pPr>
@@ -1585,7 +1731,7 @@
 </file>
 
 <file path=word/footer1.xml><?xml version="1.0" encoding="utf-8"?>
-<w:ftr xmlns:wpc="http://schemas.microsoft.com/office/word/2010/wordprocessingCanvas" xmlns:mc="http://schemas.openxmlformats.org/markup-compatibility/2006" xmlns:o="urn:schemas-microsoft-com:office:office" xmlns:r="http://schemas.openxmlformats.org/officeDocument/2006/relationships" xmlns:m="http://schemas.openxmlformats.org/officeDocument/2006/math" xmlns:v="urn:schemas-microsoft-com:vml" xmlns:wp14="http://schemas.microsoft.com/office/word/2010/wordprocessingDrawing" xmlns:wp="http://schemas.openxmlformats.org/drawingml/2006/wordprocessingDrawing" xmlns:w10="urn:schemas-microsoft-com:office:word" xmlns:w="http://schemas.openxmlformats.org/wordprocessingml/2006/main" xmlns:w14="http://schemas.microsoft.com/office/word/2010/wordml" xmlns:w15="http://schemas.microsoft.com/office/word/2012/wordml" xmlns:wpg="http://schemas.microsoft.com/office/word/2010/wordprocessingGroup" xmlns:wpi="http://schemas.microsoft.com/office/word/2010/wordprocessingInk" xmlns:wne="http://schemas.microsoft.com/office/word/2006/wordml" xmlns:wps="http://schemas.microsoft.com/office/word/2010/wordprocessingShape" mc:Ignorable="w14 w15 wp14">
+<w:ftr xmlns:wpc="http://schemas.microsoft.com/office/word/2010/wordprocessingCanvas" xmlns:mc="http://schemas.openxmlformats.org/markup-compatibility/2006" xmlns:o="urn:schemas-microsoft-com:office:office" xmlns:r="http://schemas.openxmlformats.org/officeDocument/2006/relationships" xmlns:m="http://schemas.openxmlformats.org/officeDocument/2006/math" xmlns:v="urn:schemas-microsoft-com:vml" xmlns:wp14="http://schemas.microsoft.com/office/word/2010/wordprocessingDrawing" xmlns:wp="http://schemas.openxmlformats.org/drawingml/2006/wordprocessingDrawing" xmlns:w10="urn:schemas-microsoft-com:office:word" xmlns:w="http://schemas.openxmlformats.org/wordprocessingml/2006/main" xmlns:w14="http://schemas.microsoft.com/office/word/2010/wordml" xmlns:wpg="http://schemas.microsoft.com/office/word/2010/wordprocessingGroup" xmlns:wpi="http://schemas.microsoft.com/office/word/2010/wordprocessingInk" xmlns:wne="http://schemas.microsoft.com/office/word/2006/wordml" xmlns:wps="http://schemas.microsoft.com/office/word/2010/wordprocessingShape" mc:Ignorable="w14 wp14">
   <w:p>
     <w:pPr>
       <w:pStyle w:val="Piedepgina"/>
@@ -1611,7 +1757,7 @@
 </file>
 
 <file path=word/footnotes.xml><?xml version="1.0" encoding="utf-8"?>
-<w:footnotes xmlns:wpc="http://schemas.microsoft.com/office/word/2010/wordprocessingCanvas" xmlns:mc="http://schemas.openxmlformats.org/markup-compatibility/2006" xmlns:o="urn:schemas-microsoft-com:office:office" xmlns:r="http://schemas.openxmlformats.org/officeDocument/2006/relationships" xmlns:m="http://schemas.openxmlformats.org/officeDocument/2006/math" xmlns:v="urn:schemas-microsoft-com:vml" xmlns:wp14="http://schemas.microsoft.com/office/word/2010/wordprocessingDrawing" xmlns:wp="http://schemas.openxmlformats.org/drawingml/2006/wordprocessingDrawing" xmlns:w10="urn:schemas-microsoft-com:office:word" xmlns:w="http://schemas.openxmlformats.org/wordprocessingml/2006/main" xmlns:w14="http://schemas.microsoft.com/office/word/2010/wordml" xmlns:w15="http://schemas.microsoft.com/office/word/2012/wordml" xmlns:wpg="http://schemas.microsoft.com/office/word/2010/wordprocessingGroup" xmlns:wpi="http://schemas.microsoft.com/office/word/2010/wordprocessingInk" xmlns:wne="http://schemas.microsoft.com/office/word/2006/wordml" xmlns:wps="http://schemas.microsoft.com/office/word/2010/wordprocessingShape" mc:Ignorable="w14 w15 wp14">
+<w:footnotes xmlns:wpc="http://schemas.microsoft.com/office/word/2010/wordprocessingCanvas" xmlns:mc="http://schemas.openxmlformats.org/markup-compatibility/2006" xmlns:o="urn:schemas-microsoft-com:office:office" xmlns:r="http://schemas.openxmlformats.org/officeDocument/2006/relationships" xmlns:m="http://schemas.openxmlformats.org/officeDocument/2006/math" xmlns:v="urn:schemas-microsoft-com:vml" xmlns:wp14="http://schemas.microsoft.com/office/word/2010/wordprocessingDrawing" xmlns:wp="http://schemas.openxmlformats.org/drawingml/2006/wordprocessingDrawing" xmlns:w10="urn:schemas-microsoft-com:office:word" xmlns:w="http://schemas.openxmlformats.org/wordprocessingml/2006/main" xmlns:w14="http://schemas.microsoft.com/office/word/2010/wordml" xmlns:wpg="http://schemas.microsoft.com/office/word/2010/wordprocessingGroup" xmlns:wpi="http://schemas.microsoft.com/office/word/2010/wordprocessingInk" xmlns:wne="http://schemas.microsoft.com/office/word/2006/wordml" xmlns:wps="http://schemas.microsoft.com/office/word/2010/wordprocessingShape" mc:Ignorable="w14 wp14">
   <w:footnote w:type="separator" w:id="-1">
     <w:p>
       <w:pPr>
@@ -1636,7 +1782,7 @@
 </file>
 
 <file path=word/header1.xml><?xml version="1.0" encoding="utf-8"?>
-<w:hdr xmlns:wpc="http://schemas.microsoft.com/office/word/2010/wordprocessingCanvas" xmlns:mc="http://schemas.openxmlformats.org/markup-compatibility/2006" xmlns:o="urn:schemas-microsoft-com:office:office" xmlns:r="http://schemas.openxmlformats.org/officeDocument/2006/relationships" xmlns:m="http://schemas.openxmlformats.org/officeDocument/2006/math" xmlns:v="urn:schemas-microsoft-com:vml" xmlns:wp14="http://schemas.microsoft.com/office/word/2010/wordprocessingDrawing" xmlns:wp="http://schemas.openxmlformats.org/drawingml/2006/wordprocessingDrawing" xmlns:w10="urn:schemas-microsoft-com:office:word" xmlns:w="http://schemas.openxmlformats.org/wordprocessingml/2006/main" xmlns:w14="http://schemas.microsoft.com/office/word/2010/wordml" xmlns:w15="http://schemas.microsoft.com/office/word/2012/wordml" xmlns:wpg="http://schemas.microsoft.com/office/word/2010/wordprocessingGroup" xmlns:wpi="http://schemas.microsoft.com/office/word/2010/wordprocessingInk" xmlns:wne="http://schemas.microsoft.com/office/word/2006/wordml" xmlns:wps="http://schemas.microsoft.com/office/word/2010/wordprocessingShape" mc:Ignorable="w14 w15 wp14">
+<w:hdr xmlns:wpc="http://schemas.microsoft.com/office/word/2010/wordprocessingCanvas" xmlns:mc="http://schemas.openxmlformats.org/markup-compatibility/2006" xmlns:o="urn:schemas-microsoft-com:office:office" xmlns:r="http://schemas.openxmlformats.org/officeDocument/2006/relationships" xmlns:m="http://schemas.openxmlformats.org/officeDocument/2006/math" xmlns:v="urn:schemas-microsoft-com:vml" xmlns:wp14="http://schemas.microsoft.com/office/word/2010/wordprocessingDrawing" xmlns:wp="http://schemas.openxmlformats.org/drawingml/2006/wordprocessingDrawing" xmlns:w10="urn:schemas-microsoft-com:office:word" xmlns:w="http://schemas.openxmlformats.org/wordprocessingml/2006/main" xmlns:w14="http://schemas.microsoft.com/office/word/2010/wordml" xmlns:wpg="http://schemas.microsoft.com/office/word/2010/wordprocessingGroup" xmlns:wpi="http://schemas.microsoft.com/office/word/2010/wordprocessingInk" xmlns:wne="http://schemas.microsoft.com/office/word/2006/wordml" xmlns:wps="http://schemas.microsoft.com/office/word/2010/wordprocessingShape" mc:Ignorable="w14 wp14">
   <w:p>
     <w:pPr>
       <w:pStyle w:val="Encabezado"/>
@@ -1653,7 +1799,7 @@
     <w:r>
       <w:rPr>
         <w:noProof/>
-        <w:lang w:eastAsia="es-EC"/>
+        <w:lang w:val="es-ES" w:eastAsia="es-ES"/>
       </w:rPr>
       <w:drawing>
         <wp:anchor distT="0" distB="0" distL="114300" distR="114300" simplePos="0" relativeHeight="251658240" behindDoc="1" locked="0" layoutInCell="1" allowOverlap="1" wp14:anchorId="76E33023" wp14:editId="4EB96B6B">
@@ -1721,7 +1867,7 @@
     <w:r>
       <w:rPr>
         <w:noProof/>
-        <w:lang w:eastAsia="es-EC"/>
+        <w:lang w:val="es-ES" w:eastAsia="es-ES"/>
       </w:rPr>
       <w:drawing>
         <wp:anchor distT="0" distB="0" distL="114300" distR="114300" simplePos="0" relativeHeight="251659264" behindDoc="1" locked="0" layoutInCell="1" allowOverlap="1" wp14:anchorId="235DE6EC" wp14:editId="123D24CC">
@@ -1851,8 +1997,234 @@
 </file>
 
 <file path=word/numbering.xml><?xml version="1.0" encoding="utf-8"?>
-<w:numbering xmlns:wpc="http://schemas.microsoft.com/office/word/2010/wordprocessingCanvas" xmlns:mc="http://schemas.openxmlformats.org/markup-compatibility/2006" xmlns:o="urn:schemas-microsoft-com:office:office" xmlns:r="http://schemas.openxmlformats.org/officeDocument/2006/relationships" xmlns:m="http://schemas.openxmlformats.org/officeDocument/2006/math" xmlns:v="urn:schemas-microsoft-com:vml" xmlns:wp14="http://schemas.microsoft.com/office/word/2010/wordprocessingDrawing" xmlns:wp="http://schemas.openxmlformats.org/drawingml/2006/wordprocessingDrawing" xmlns:w10="urn:schemas-microsoft-com:office:word" xmlns:w="http://schemas.openxmlformats.org/wordprocessingml/2006/main" xmlns:w14="http://schemas.microsoft.com/office/word/2010/wordml" xmlns:w15="http://schemas.microsoft.com/office/word/2012/wordml" xmlns:wpg="http://schemas.microsoft.com/office/word/2010/wordprocessingGroup" xmlns:wpi="http://schemas.microsoft.com/office/word/2010/wordprocessingInk" xmlns:wne="http://schemas.microsoft.com/office/word/2006/wordml" xmlns:wps="http://schemas.microsoft.com/office/word/2010/wordprocessingShape" mc:Ignorable="w14 w15 wp14">
+<w:numbering xmlns:wpc="http://schemas.microsoft.com/office/word/2010/wordprocessingCanvas" xmlns:mc="http://schemas.openxmlformats.org/markup-compatibility/2006" xmlns:o="urn:schemas-microsoft-com:office:office" xmlns:r="http://schemas.openxmlformats.org/officeDocument/2006/relationships" xmlns:m="http://schemas.openxmlformats.org/officeDocument/2006/math" xmlns:v="urn:schemas-microsoft-com:vml" xmlns:wp14="http://schemas.microsoft.com/office/word/2010/wordprocessingDrawing" xmlns:wp="http://schemas.openxmlformats.org/drawingml/2006/wordprocessingDrawing" xmlns:w10="urn:schemas-microsoft-com:office:word" xmlns:w="http://schemas.openxmlformats.org/wordprocessingml/2006/main" xmlns:w14="http://schemas.microsoft.com/office/word/2010/wordml" xmlns:wpg="http://schemas.microsoft.com/office/word/2010/wordprocessingGroup" xmlns:wpi="http://schemas.microsoft.com/office/word/2010/wordprocessingInk" xmlns:wne="http://schemas.microsoft.com/office/word/2006/wordml" xmlns:wps="http://schemas.microsoft.com/office/word/2010/wordprocessingShape" mc:Ignorable="w14 wp14">
   <w:abstractNum w:abstractNumId="0">
+    <w:nsid w:val="106520B4"/>
+    <w:multiLevelType w:val="hybridMultilevel"/>
+    <w:tmpl w:val="9948EED6"/>
+    <w:lvl w:ilvl="0" w:tplc="0C0A0001">
+      <w:start w:val="1"/>
+      <w:numFmt w:val="bullet"/>
+      <w:lvlText w:val=""/>
+      <w:lvlJc w:val="left"/>
+      <w:pPr>
+        <w:ind w:left="360" w:hanging="360"/>
+      </w:pPr>
+      <w:rPr>
+        <w:rFonts w:ascii="Symbol" w:hAnsi="Symbol" w:hint="default"/>
+      </w:rPr>
+    </w:lvl>
+    <w:lvl w:ilvl="1" w:tplc="0C0A0003" w:tentative="1">
+      <w:start w:val="1"/>
+      <w:numFmt w:val="bullet"/>
+      <w:lvlText w:val="o"/>
+      <w:lvlJc w:val="left"/>
+      <w:pPr>
+        <w:ind w:left="1080" w:hanging="360"/>
+      </w:pPr>
+      <w:rPr>
+        <w:rFonts w:ascii="Courier New" w:hAnsi="Courier New" w:cs="Courier New" w:hint="default"/>
+      </w:rPr>
+    </w:lvl>
+    <w:lvl w:ilvl="2" w:tplc="0C0A0005" w:tentative="1">
+      <w:start w:val="1"/>
+      <w:numFmt w:val="bullet"/>
+      <w:lvlText w:val=""/>
+      <w:lvlJc w:val="left"/>
+      <w:pPr>
+        <w:ind w:left="1800" w:hanging="360"/>
+      </w:pPr>
+      <w:rPr>
+        <w:rFonts w:ascii="Wingdings" w:hAnsi="Wingdings" w:hint="default"/>
+      </w:rPr>
+    </w:lvl>
+    <w:lvl w:ilvl="3" w:tplc="0C0A0001" w:tentative="1">
+      <w:start w:val="1"/>
+      <w:numFmt w:val="bullet"/>
+      <w:lvlText w:val=""/>
+      <w:lvlJc w:val="left"/>
+      <w:pPr>
+        <w:ind w:left="2520" w:hanging="360"/>
+      </w:pPr>
+      <w:rPr>
+        <w:rFonts w:ascii="Symbol" w:hAnsi="Symbol" w:hint="default"/>
+      </w:rPr>
+    </w:lvl>
+    <w:lvl w:ilvl="4" w:tplc="0C0A0003" w:tentative="1">
+      <w:start w:val="1"/>
+      <w:numFmt w:val="bullet"/>
+      <w:lvlText w:val="o"/>
+      <w:lvlJc w:val="left"/>
+      <w:pPr>
+        <w:ind w:left="3240" w:hanging="360"/>
+      </w:pPr>
+      <w:rPr>
+        <w:rFonts w:ascii="Courier New" w:hAnsi="Courier New" w:cs="Courier New" w:hint="default"/>
+      </w:rPr>
+    </w:lvl>
+    <w:lvl w:ilvl="5" w:tplc="0C0A0005" w:tentative="1">
+      <w:start w:val="1"/>
+      <w:numFmt w:val="bullet"/>
+      <w:lvlText w:val=""/>
+      <w:lvlJc w:val="left"/>
+      <w:pPr>
+        <w:ind w:left="3960" w:hanging="360"/>
+      </w:pPr>
+      <w:rPr>
+        <w:rFonts w:ascii="Wingdings" w:hAnsi="Wingdings" w:hint="default"/>
+      </w:rPr>
+    </w:lvl>
+    <w:lvl w:ilvl="6" w:tplc="0C0A0001" w:tentative="1">
+      <w:start w:val="1"/>
+      <w:numFmt w:val="bullet"/>
+      <w:lvlText w:val=""/>
+      <w:lvlJc w:val="left"/>
+      <w:pPr>
+        <w:ind w:left="4680" w:hanging="360"/>
+      </w:pPr>
+      <w:rPr>
+        <w:rFonts w:ascii="Symbol" w:hAnsi="Symbol" w:hint="default"/>
+      </w:rPr>
+    </w:lvl>
+    <w:lvl w:ilvl="7" w:tplc="0C0A0003" w:tentative="1">
+      <w:start w:val="1"/>
+      <w:numFmt w:val="bullet"/>
+      <w:lvlText w:val="o"/>
+      <w:lvlJc w:val="left"/>
+      <w:pPr>
+        <w:ind w:left="5400" w:hanging="360"/>
+      </w:pPr>
+      <w:rPr>
+        <w:rFonts w:ascii="Courier New" w:hAnsi="Courier New" w:cs="Courier New" w:hint="default"/>
+      </w:rPr>
+    </w:lvl>
+    <w:lvl w:ilvl="8" w:tplc="0C0A0005" w:tentative="1">
+      <w:start w:val="1"/>
+      <w:numFmt w:val="bullet"/>
+      <w:lvlText w:val=""/>
+      <w:lvlJc w:val="left"/>
+      <w:pPr>
+        <w:ind w:left="6120" w:hanging="360"/>
+      </w:pPr>
+      <w:rPr>
+        <w:rFonts w:ascii="Wingdings" w:hAnsi="Wingdings" w:hint="default"/>
+      </w:rPr>
+    </w:lvl>
+  </w:abstractNum>
+  <w:abstractNum w:abstractNumId="1">
+    <w:nsid w:val="22BD68CC"/>
+    <w:multiLevelType w:val="hybridMultilevel"/>
+    <w:tmpl w:val="572EEE16"/>
+    <w:lvl w:ilvl="0" w:tplc="0C0A0001">
+      <w:start w:val="1"/>
+      <w:numFmt w:val="bullet"/>
+      <w:lvlText w:val=""/>
+      <w:lvlJc w:val="left"/>
+      <w:pPr>
+        <w:ind w:left="1068" w:hanging="360"/>
+      </w:pPr>
+      <w:rPr>
+        <w:rFonts w:ascii="Symbol" w:hAnsi="Symbol" w:hint="default"/>
+      </w:rPr>
+    </w:lvl>
+    <w:lvl w:ilvl="1" w:tplc="0C0A0003" w:tentative="1">
+      <w:start w:val="1"/>
+      <w:numFmt w:val="bullet"/>
+      <w:lvlText w:val="o"/>
+      <w:lvlJc w:val="left"/>
+      <w:pPr>
+        <w:ind w:left="1788" w:hanging="360"/>
+      </w:pPr>
+      <w:rPr>
+        <w:rFonts w:ascii="Courier New" w:hAnsi="Courier New" w:cs="Courier New" w:hint="default"/>
+      </w:rPr>
+    </w:lvl>
+    <w:lvl w:ilvl="2" w:tplc="0C0A0005" w:tentative="1">
+      <w:start w:val="1"/>
+      <w:numFmt w:val="bullet"/>
+      <w:lvlText w:val=""/>
+      <w:lvlJc w:val="left"/>
+      <w:pPr>
+        <w:ind w:left="2508" w:hanging="360"/>
+      </w:pPr>
+      <w:rPr>
+        <w:rFonts w:ascii="Wingdings" w:hAnsi="Wingdings" w:hint="default"/>
+      </w:rPr>
+    </w:lvl>
+    <w:lvl w:ilvl="3" w:tplc="0C0A0001" w:tentative="1">
+      <w:start w:val="1"/>
+      <w:numFmt w:val="bullet"/>
+      <w:lvlText w:val=""/>
+      <w:lvlJc w:val="left"/>
+      <w:pPr>
+        <w:ind w:left="3228" w:hanging="360"/>
+      </w:pPr>
+      <w:rPr>
+        <w:rFonts w:ascii="Symbol" w:hAnsi="Symbol" w:hint="default"/>
+      </w:rPr>
+    </w:lvl>
+    <w:lvl w:ilvl="4" w:tplc="0C0A0003" w:tentative="1">
+      <w:start w:val="1"/>
+      <w:numFmt w:val="bullet"/>
+      <w:lvlText w:val="o"/>
+      <w:lvlJc w:val="left"/>
+      <w:pPr>
+        <w:ind w:left="3948" w:hanging="360"/>
+      </w:pPr>
+      <w:rPr>
+        <w:rFonts w:ascii="Courier New" w:hAnsi="Courier New" w:cs="Courier New" w:hint="default"/>
+      </w:rPr>
+    </w:lvl>
+    <w:lvl w:ilvl="5" w:tplc="0C0A0005" w:tentative="1">
+      <w:start w:val="1"/>
+      <w:numFmt w:val="bullet"/>
+      <w:lvlText w:val=""/>
+      <w:lvlJc w:val="left"/>
+      <w:pPr>
+        <w:ind w:left="4668" w:hanging="360"/>
+      </w:pPr>
+      <w:rPr>
+        <w:rFonts w:ascii="Wingdings" w:hAnsi="Wingdings" w:hint="default"/>
+      </w:rPr>
+    </w:lvl>
+    <w:lvl w:ilvl="6" w:tplc="0C0A0001" w:tentative="1">
+      <w:start w:val="1"/>
+      <w:numFmt w:val="bullet"/>
+      <w:lvlText w:val=""/>
+      <w:lvlJc w:val="left"/>
+      <w:pPr>
+        <w:ind w:left="5388" w:hanging="360"/>
+      </w:pPr>
+      <w:rPr>
+        <w:rFonts w:ascii="Symbol" w:hAnsi="Symbol" w:hint="default"/>
+      </w:rPr>
+    </w:lvl>
+    <w:lvl w:ilvl="7" w:tplc="0C0A0003" w:tentative="1">
+      <w:start w:val="1"/>
+      <w:numFmt w:val="bullet"/>
+      <w:lvlText w:val="o"/>
+      <w:lvlJc w:val="left"/>
+      <w:pPr>
+        <w:ind w:left="6108" w:hanging="360"/>
+      </w:pPr>
+      <w:rPr>
+        <w:rFonts w:ascii="Courier New" w:hAnsi="Courier New" w:cs="Courier New" w:hint="default"/>
+      </w:rPr>
+    </w:lvl>
+    <w:lvl w:ilvl="8" w:tplc="0C0A0005" w:tentative="1">
+      <w:start w:val="1"/>
+      <w:numFmt w:val="bullet"/>
+      <w:lvlText w:val=""/>
+      <w:lvlJc w:val="left"/>
+      <w:pPr>
+        <w:ind w:left="6828" w:hanging="360"/>
+      </w:pPr>
+      <w:rPr>
+        <w:rFonts w:ascii="Wingdings" w:hAnsi="Wingdings" w:hint="default"/>
+      </w:rPr>
+    </w:lvl>
+  </w:abstractNum>
+  <w:abstractNum w:abstractNumId="2">
     <w:nsid w:val="269D1F80"/>
     <w:multiLevelType w:val="hybridMultilevel"/>
     <w:tmpl w:val="E9F62C9C"/>
@@ -1938,7 +2310,96 @@
       </w:pPr>
     </w:lvl>
   </w:abstractNum>
-  <w:abstractNum w:abstractNumId="1">
+  <w:abstractNum w:abstractNumId="3">
+    <w:nsid w:val="3231315A"/>
+    <w:multiLevelType w:val="hybridMultilevel"/>
+    <w:tmpl w:val="27901022"/>
+    <w:lvl w:ilvl="0" w:tplc="0C0A0001">
+      <w:start w:val="1"/>
+      <w:numFmt w:val="bullet"/>
+      <w:lvlText w:val=""/>
+      <w:lvlJc w:val="left"/>
+      <w:pPr>
+        <w:ind w:left="1440" w:hanging="360"/>
+      </w:pPr>
+      <w:rPr>
+        <w:rFonts w:ascii="Symbol" w:hAnsi="Symbol" w:hint="default"/>
+      </w:rPr>
+    </w:lvl>
+    <w:lvl w:ilvl="1" w:tplc="300A0019" w:tentative="1">
+      <w:start w:val="1"/>
+      <w:numFmt w:val="lowerLetter"/>
+      <w:lvlText w:val="%2."/>
+      <w:lvlJc w:val="left"/>
+      <w:pPr>
+        <w:ind w:left="2160" w:hanging="360"/>
+      </w:pPr>
+    </w:lvl>
+    <w:lvl w:ilvl="2" w:tplc="300A001B" w:tentative="1">
+      <w:start w:val="1"/>
+      <w:numFmt w:val="lowerRoman"/>
+      <w:lvlText w:val="%3."/>
+      <w:lvlJc w:val="right"/>
+      <w:pPr>
+        <w:ind w:left="2880" w:hanging="180"/>
+      </w:pPr>
+    </w:lvl>
+    <w:lvl w:ilvl="3" w:tplc="300A000F" w:tentative="1">
+      <w:start w:val="1"/>
+      <w:numFmt w:val="decimal"/>
+      <w:lvlText w:val="%4."/>
+      <w:lvlJc w:val="left"/>
+      <w:pPr>
+        <w:ind w:left="3600" w:hanging="360"/>
+      </w:pPr>
+    </w:lvl>
+    <w:lvl w:ilvl="4" w:tplc="300A0019" w:tentative="1">
+      <w:start w:val="1"/>
+      <w:numFmt w:val="lowerLetter"/>
+      <w:lvlText w:val="%5."/>
+      <w:lvlJc w:val="left"/>
+      <w:pPr>
+        <w:ind w:left="4320" w:hanging="360"/>
+      </w:pPr>
+    </w:lvl>
+    <w:lvl w:ilvl="5" w:tplc="300A001B" w:tentative="1">
+      <w:start w:val="1"/>
+      <w:numFmt w:val="lowerRoman"/>
+      <w:lvlText w:val="%6."/>
+      <w:lvlJc w:val="right"/>
+      <w:pPr>
+        <w:ind w:left="5040" w:hanging="180"/>
+      </w:pPr>
+    </w:lvl>
+    <w:lvl w:ilvl="6" w:tplc="300A000F" w:tentative="1">
+      <w:start w:val="1"/>
+      <w:numFmt w:val="decimal"/>
+      <w:lvlText w:val="%7."/>
+      <w:lvlJc w:val="left"/>
+      <w:pPr>
+        <w:ind w:left="5760" w:hanging="360"/>
+      </w:pPr>
+    </w:lvl>
+    <w:lvl w:ilvl="7" w:tplc="300A0019" w:tentative="1">
+      <w:start w:val="1"/>
+      <w:numFmt w:val="lowerLetter"/>
+      <w:lvlText w:val="%8."/>
+      <w:lvlJc w:val="left"/>
+      <w:pPr>
+        <w:ind w:left="6480" w:hanging="360"/>
+      </w:pPr>
+    </w:lvl>
+    <w:lvl w:ilvl="8" w:tplc="300A001B" w:tentative="1">
+      <w:start w:val="1"/>
+      <w:numFmt w:val="lowerRoman"/>
+      <w:lvlText w:val="%9."/>
+      <w:lvlJc w:val="right"/>
+      <w:pPr>
+        <w:ind w:left="7200" w:hanging="180"/>
+      </w:pPr>
+    </w:lvl>
+  </w:abstractNum>
+  <w:abstractNum w:abstractNumId="4">
     <w:nsid w:val="3BB9744D"/>
     <w:multiLevelType w:val="hybridMultilevel"/>
     <w:tmpl w:val="E9F62C9C"/>
@@ -2024,7 +2485,7 @@
       </w:pPr>
     </w:lvl>
   </w:abstractNum>
-  <w:abstractNum w:abstractNumId="2">
+  <w:abstractNum w:abstractNumId="5">
     <w:nsid w:val="3C652000"/>
     <w:multiLevelType w:val="hybridMultilevel"/>
     <w:tmpl w:val="A352F9F4"/>
@@ -2137,7 +2598,7 @@
       </w:rPr>
     </w:lvl>
   </w:abstractNum>
-  <w:abstractNum w:abstractNumId="3">
+  <w:abstractNum w:abstractNumId="6">
     <w:nsid w:val="426271E0"/>
     <w:multiLevelType w:val="hybridMultilevel"/>
     <w:tmpl w:val="E2F4667A"/>
@@ -2250,7 +2711,7 @@
       </w:rPr>
     </w:lvl>
   </w:abstractNum>
-  <w:abstractNum w:abstractNumId="4">
+  <w:abstractNum w:abstractNumId="7">
     <w:nsid w:val="4FE41C5A"/>
     <w:multiLevelType w:val="hybridMultilevel"/>
     <w:tmpl w:val="CFE877D2"/>
@@ -2363,7 +2824,7 @@
       </w:rPr>
     </w:lvl>
   </w:abstractNum>
-  <w:abstractNum w:abstractNumId="5">
+  <w:abstractNum w:abstractNumId="8">
     <w:nsid w:val="5CA31EC7"/>
     <w:multiLevelType w:val="hybridMultilevel"/>
     <w:tmpl w:val="BF46541C"/>
@@ -2476,7 +2937,7 @@
       </w:rPr>
     </w:lvl>
   </w:abstractNum>
-  <w:abstractNum w:abstractNumId="6">
+  <w:abstractNum w:abstractNumId="9">
     <w:nsid w:val="63324236"/>
     <w:multiLevelType w:val="hybridMultilevel"/>
     <w:tmpl w:val="85F8FB94"/>
@@ -2589,7 +3050,7 @@
       </w:rPr>
     </w:lvl>
   </w:abstractNum>
-  <w:abstractNum w:abstractNumId="7">
+  <w:abstractNum w:abstractNumId="10">
     <w:nsid w:val="642100FC"/>
     <w:multiLevelType w:val="hybridMultilevel"/>
     <w:tmpl w:val="C3F2B28A"/>
@@ -2678,7 +3139,7 @@
       </w:pPr>
     </w:lvl>
   </w:abstractNum>
-  <w:abstractNum w:abstractNumId="8">
+  <w:abstractNum w:abstractNumId="11">
     <w:nsid w:val="64514B2B"/>
     <w:multiLevelType w:val="hybridMultilevel"/>
     <w:tmpl w:val="F808D2EA"/>
@@ -2791,7 +3252,7 @@
       </w:rPr>
     </w:lvl>
   </w:abstractNum>
-  <w:abstractNum w:abstractNumId="9">
+  <w:abstractNum w:abstractNumId="12">
     <w:nsid w:val="683D385D"/>
     <w:multiLevelType w:val="hybridMultilevel"/>
     <w:tmpl w:val="3402A4B6"/>
@@ -2904,7 +3365,7 @@
       </w:rPr>
     </w:lvl>
   </w:abstractNum>
-  <w:abstractNum w:abstractNumId="10">
+  <w:abstractNum w:abstractNumId="13">
     <w:nsid w:val="6ED10EEE"/>
     <w:multiLevelType w:val="hybridMultilevel"/>
     <w:tmpl w:val="EE6895C0"/>
@@ -3017,7 +3478,7 @@
       </w:rPr>
     </w:lvl>
   </w:abstractNum>
-  <w:abstractNum w:abstractNumId="11">
+  <w:abstractNum w:abstractNumId="14">
     <w:nsid w:val="71563F67"/>
     <w:multiLevelType w:val="hybridMultilevel"/>
     <w:tmpl w:val="3678F816"/>
@@ -3130,7 +3591,7 @@
       </w:rPr>
     </w:lvl>
   </w:abstractNum>
-  <w:abstractNum w:abstractNumId="12">
+  <w:abstractNum w:abstractNumId="15">
     <w:nsid w:val="7E8C13AA"/>
     <w:multiLevelType w:val="hybridMultilevel"/>
     <w:tmpl w:val="27183E96"/>
@@ -3244,49 +3705,58 @@
     </w:lvl>
   </w:abstractNum>
   <w:num w:numId="1">
+    <w:abstractNumId w:val="5"/>
+  </w:num>
+  <w:num w:numId="2">
+    <w:abstractNumId w:val="9"/>
+  </w:num>
+  <w:num w:numId="3">
+    <w:abstractNumId w:val="6"/>
+  </w:num>
+  <w:num w:numId="4">
+    <w:abstractNumId w:val="7"/>
+  </w:num>
+  <w:num w:numId="5">
+    <w:abstractNumId w:val="12"/>
+  </w:num>
+  <w:num w:numId="6">
+    <w:abstractNumId w:val="11"/>
+  </w:num>
+  <w:num w:numId="7">
+    <w:abstractNumId w:val="4"/>
+  </w:num>
+  <w:num w:numId="8">
     <w:abstractNumId w:val="2"/>
   </w:num>
-  <w:num w:numId="2">
-    <w:abstractNumId w:val="6"/>
+  <w:num w:numId="9">
+    <w:abstractNumId w:val="13"/>
   </w:num>
-  <w:num w:numId="3">
+  <w:num w:numId="10">
+    <w:abstractNumId w:val="8"/>
+  </w:num>
+  <w:num w:numId="11">
+    <w:abstractNumId w:val="10"/>
+  </w:num>
+  <w:num w:numId="12">
+    <w:abstractNumId w:val="15"/>
+  </w:num>
+  <w:num w:numId="13">
+    <w:abstractNumId w:val="14"/>
+  </w:num>
+  <w:num w:numId="14">
+    <w:abstractNumId w:val="0"/>
+  </w:num>
+  <w:num w:numId="15">
     <w:abstractNumId w:val="3"/>
   </w:num>
-  <w:num w:numId="4">
-    <w:abstractNumId w:val="4"/>
-  </w:num>
-  <w:num w:numId="5">
-    <w:abstractNumId w:val="9"/>
-  </w:num>
-  <w:num w:numId="6">
-    <w:abstractNumId w:val="8"/>
-  </w:num>
-  <w:num w:numId="7">
+  <w:num w:numId="16">
     <w:abstractNumId w:val="1"/>
-  </w:num>
-  <w:num w:numId="8">
-    <w:abstractNumId w:val="0"/>
-  </w:num>
-  <w:num w:numId="9">
-    <w:abstractNumId w:val="10"/>
-  </w:num>
-  <w:num w:numId="10">
-    <w:abstractNumId w:val="5"/>
-  </w:num>
-  <w:num w:numId="11">
-    <w:abstractNumId w:val="7"/>
-  </w:num>
-  <w:num w:numId="12">
-    <w:abstractNumId w:val="12"/>
-  </w:num>
-  <w:num w:numId="13">
-    <w:abstractNumId w:val="11"/>
   </w:num>
 </w:numbering>
 </file>
 
 <file path=word/styles.xml><?xml version="1.0" encoding="utf-8"?>
-<w:styles xmlns:mc="http://schemas.openxmlformats.org/markup-compatibility/2006" xmlns:r="http://schemas.openxmlformats.org/officeDocument/2006/relationships" xmlns:w="http://schemas.openxmlformats.org/wordprocessingml/2006/main" xmlns:w14="http://schemas.microsoft.com/office/word/2010/wordml" xmlns:w15="http://schemas.microsoft.com/office/word/2012/wordml" mc:Ignorable="w14 w15">
+<w:styles xmlns:mc="http://schemas.openxmlformats.org/markup-compatibility/2006" xmlns:r="http://schemas.openxmlformats.org/officeDocument/2006/relationships" xmlns:w="http://schemas.openxmlformats.org/wordprocessingml/2006/main" xmlns:w14="http://schemas.microsoft.com/office/word/2010/wordml" mc:Ignorable="w14">
   <w:docDefaults>
     <w:rPrDefault>
       <w:rPr>
@@ -3302,378 +3772,144 @@
       </w:pPr>
     </w:pPrDefault>
   </w:docDefaults>
-  <w:latentStyles w:defLockedState="0" w:defUIPriority="99" w:defSemiHidden="0" w:defUnhideWhenUsed="0" w:defQFormat="0" w:count="371">
-    <w:lsdException w:name="Normal" w:uiPriority="0" w:qFormat="1"/>
-    <w:lsdException w:name="heading 1" w:uiPriority="9" w:qFormat="1"/>
-    <w:lsdException w:name="heading 2" w:semiHidden="1" w:uiPriority="9" w:unhideWhenUsed="1" w:qFormat="1"/>
-    <w:lsdException w:name="heading 3" w:semiHidden="1" w:uiPriority="9" w:unhideWhenUsed="1" w:qFormat="1"/>
-    <w:lsdException w:name="heading 4" w:semiHidden="1" w:uiPriority="9" w:unhideWhenUsed="1" w:qFormat="1"/>
-    <w:lsdException w:name="heading 5" w:semiHidden="1" w:uiPriority="9" w:unhideWhenUsed="1" w:qFormat="1"/>
-    <w:lsdException w:name="heading 6" w:semiHidden="1" w:uiPriority="9" w:unhideWhenUsed="1" w:qFormat="1"/>
-    <w:lsdException w:name="heading 7" w:semiHidden="1" w:uiPriority="9" w:unhideWhenUsed="1" w:qFormat="1"/>
-    <w:lsdException w:name="heading 8" w:semiHidden="1" w:uiPriority="9" w:unhideWhenUsed="1" w:qFormat="1"/>
-    <w:lsdException w:name="heading 9" w:semiHidden="1" w:uiPriority="9" w:unhideWhenUsed="1" w:qFormat="1"/>
-    <w:lsdException w:name="index 1" w:semiHidden="1" w:unhideWhenUsed="1"/>
-    <w:lsdException w:name="index 2" w:semiHidden="1" w:unhideWhenUsed="1"/>
-    <w:lsdException w:name="index 3" w:semiHidden="1" w:unhideWhenUsed="1"/>
-    <w:lsdException w:name="index 4" w:semiHidden="1" w:unhideWhenUsed="1"/>
-    <w:lsdException w:name="index 5" w:semiHidden="1" w:unhideWhenUsed="1"/>
-    <w:lsdException w:name="index 6" w:semiHidden="1" w:unhideWhenUsed="1"/>
-    <w:lsdException w:name="index 7" w:semiHidden="1" w:unhideWhenUsed="1"/>
-    <w:lsdException w:name="index 8" w:semiHidden="1" w:unhideWhenUsed="1"/>
-    <w:lsdException w:name="index 9" w:semiHidden="1" w:unhideWhenUsed="1"/>
-    <w:lsdException w:name="toc 1" w:semiHidden="1" w:uiPriority="39" w:unhideWhenUsed="1"/>
-    <w:lsdException w:name="toc 2" w:semiHidden="1" w:uiPriority="39" w:unhideWhenUsed="1"/>
-    <w:lsdException w:name="toc 3" w:semiHidden="1" w:uiPriority="39" w:unhideWhenUsed="1"/>
-    <w:lsdException w:name="toc 4" w:semiHidden="1" w:uiPriority="39" w:unhideWhenUsed="1"/>
-    <w:lsdException w:name="toc 5" w:semiHidden="1" w:uiPriority="39" w:unhideWhenUsed="1"/>
-    <w:lsdException w:name="toc 6" w:semiHidden="1" w:uiPriority="39" w:unhideWhenUsed="1"/>
-    <w:lsdException w:name="toc 7" w:semiHidden="1" w:uiPriority="39" w:unhideWhenUsed="1"/>
-    <w:lsdException w:name="toc 8" w:semiHidden="1" w:uiPriority="39" w:unhideWhenUsed="1"/>
-    <w:lsdException w:name="toc 9" w:semiHidden="1" w:uiPriority="39" w:unhideWhenUsed="1"/>
-    <w:lsdException w:name="Normal Indent" w:semiHidden="1" w:unhideWhenUsed="1"/>
-    <w:lsdException w:name="footnote text" w:semiHidden="1" w:unhideWhenUsed="1"/>
-    <w:lsdException w:name="annotation text" w:semiHidden="1" w:unhideWhenUsed="1"/>
-    <w:lsdException w:name="header" w:semiHidden="1" w:unhideWhenUsed="1"/>
-    <w:lsdException w:name="footer" w:semiHidden="1" w:unhideWhenUsed="1"/>
-    <w:lsdException w:name="index heading" w:semiHidden="1" w:unhideWhenUsed="1"/>
-    <w:lsdException w:name="caption" w:semiHidden="1" w:uiPriority="35" w:unhideWhenUsed="1" w:qFormat="1"/>
-    <w:lsdException w:name="table of figures" w:semiHidden="1" w:unhideWhenUsed="1"/>
-    <w:lsdException w:name="envelope address" w:semiHidden="1" w:unhideWhenUsed="1"/>
-    <w:lsdException w:name="envelope return" w:semiHidden="1" w:unhideWhenUsed="1"/>
-    <w:lsdException w:name="footnote reference" w:semiHidden="1" w:unhideWhenUsed="1"/>
-    <w:lsdException w:name="annotation reference" w:semiHidden="1" w:unhideWhenUsed="1"/>
-    <w:lsdException w:name="line number" w:semiHidden="1" w:unhideWhenUsed="1"/>
-    <w:lsdException w:name="page number" w:semiHidden="1" w:unhideWhenUsed="1"/>
-    <w:lsdException w:name="endnote reference" w:semiHidden="1" w:unhideWhenUsed="1"/>
-    <w:lsdException w:name="endnote text" w:semiHidden="1" w:unhideWhenUsed="1"/>
-    <w:lsdException w:name="table of authorities" w:semiHidden="1" w:unhideWhenUsed="1"/>
-    <w:lsdException w:name="macro" w:semiHidden="1" w:unhideWhenUsed="1"/>
-    <w:lsdException w:name="toa heading" w:semiHidden="1" w:unhideWhenUsed="1"/>
-    <w:lsdException w:name="List" w:semiHidden="1" w:unhideWhenUsed="1"/>
-    <w:lsdException w:name="List Bullet" w:semiHidden="1" w:unhideWhenUsed="1"/>
-    <w:lsdException w:name="List Number" w:semiHidden="1" w:unhideWhenUsed="1"/>
-    <w:lsdException w:name="List 2" w:semiHidden="1" w:unhideWhenUsed="1"/>
-    <w:lsdException w:name="List 3" w:semiHidden="1" w:unhideWhenUsed="1"/>
-    <w:lsdException w:name="List 4" w:semiHidden="1" w:unhideWhenUsed="1"/>
-    <w:lsdException w:name="List 5" w:semiHidden="1" w:unhideWhenUsed="1"/>
-    <w:lsdException w:name="List Bullet 2" w:semiHidden="1" w:unhideWhenUsed="1"/>
-    <w:lsdException w:name="List Bullet 3" w:semiHidden="1" w:unhideWhenUsed="1"/>
-    <w:lsdException w:name="List Bullet 4" w:semiHidden="1" w:unhideWhenUsed="1"/>
-    <w:lsdException w:name="List Bullet 5" w:semiHidden="1" w:unhideWhenUsed="1"/>
-    <w:lsdException w:name="List Number 2" w:semiHidden="1" w:unhideWhenUsed="1"/>
-    <w:lsdException w:name="List Number 3" w:semiHidden="1" w:unhideWhenUsed="1"/>
-    <w:lsdException w:name="List Number 4" w:semiHidden="1" w:unhideWhenUsed="1"/>
-    <w:lsdException w:name="List Number 5" w:semiHidden="1" w:unhideWhenUsed="1"/>
-    <w:lsdException w:name="Title" w:uiPriority="10" w:qFormat="1"/>
-    <w:lsdException w:name="Closing" w:semiHidden="1" w:unhideWhenUsed="1"/>
-    <w:lsdException w:name="Signature" w:semiHidden="1" w:unhideWhenUsed="1"/>
-    <w:lsdException w:name="Default Paragraph Font" w:semiHidden="1" w:uiPriority="1" w:unhideWhenUsed="1"/>
-    <w:lsdException w:name="Body Text" w:semiHidden="1" w:unhideWhenUsed="1"/>
-    <w:lsdException w:name="Body Text Indent" w:semiHidden="1" w:unhideWhenUsed="1"/>
-    <w:lsdException w:name="List Continue" w:semiHidden="1" w:unhideWhenUsed="1"/>
-    <w:lsdException w:name="List Continue 2" w:semiHidden="1" w:unhideWhenUsed="1"/>
-    <w:lsdException w:name="List Continue 3" w:semiHidden="1" w:unhideWhenUsed="1"/>
-    <w:lsdException w:name="List Continue 4" w:semiHidden="1" w:unhideWhenUsed="1"/>
-    <w:lsdException w:name="List Continue 5" w:semiHidden="1" w:unhideWhenUsed="1"/>
-    <w:lsdException w:name="Message Header" w:semiHidden="1" w:unhideWhenUsed="1"/>
-    <w:lsdException w:name="Subtitle" w:uiPriority="11" w:qFormat="1"/>
-    <w:lsdException w:name="Salutation" w:semiHidden="1" w:unhideWhenUsed="1"/>
-    <w:lsdException w:name="Date" w:semiHidden="1" w:unhideWhenUsed="1"/>
-    <w:lsdException w:name="Body Text First Indent" w:semiHidden="1" w:unhideWhenUsed="1"/>
-    <w:lsdException w:name="Body Text First Indent 2" w:semiHidden="1" w:unhideWhenUsed="1"/>
-    <w:lsdException w:name="Note Heading" w:semiHidden="1" w:unhideWhenUsed="1"/>
-    <w:lsdException w:name="Body Text 2" w:semiHidden="1" w:unhideWhenUsed="1"/>
-    <w:lsdException w:name="Body Text 3" w:semiHidden="1" w:unhideWhenUsed="1"/>
-    <w:lsdException w:name="Body Text Indent 2" w:semiHidden="1" w:unhideWhenUsed="1"/>
-    <w:lsdException w:name="Body Text Indent 3" w:semiHidden="1" w:unhideWhenUsed="1"/>
-    <w:lsdException w:name="Block Text" w:semiHidden="1" w:unhideWhenUsed="1"/>
-    <w:lsdException w:name="Hyperlink" w:semiHidden="1" w:unhideWhenUsed="1"/>
-    <w:lsdException w:name="FollowedHyperlink" w:semiHidden="1" w:unhideWhenUsed="1"/>
-    <w:lsdException w:name="Strong" w:uiPriority="22" w:qFormat="1"/>
-    <w:lsdException w:name="Emphasis" w:uiPriority="20" w:qFormat="1"/>
-    <w:lsdException w:name="Document Map" w:semiHidden="1" w:unhideWhenUsed="1"/>
-    <w:lsdException w:name="Plain Text" w:semiHidden="1" w:unhideWhenUsed="1"/>
-    <w:lsdException w:name="E-mail Signature" w:semiHidden="1" w:unhideWhenUsed="1"/>
-    <w:lsdException w:name="HTML Top of Form" w:semiHidden="1" w:unhideWhenUsed="1"/>
-    <w:lsdException w:name="HTML Bottom of Form" w:semiHidden="1" w:unhideWhenUsed="1"/>
-    <w:lsdException w:name="Normal (Web)" w:semiHidden="1" w:unhideWhenUsed="1"/>
-    <w:lsdException w:name="HTML Acronym" w:semiHidden="1" w:unhideWhenUsed="1"/>
-    <w:lsdException w:name="HTML Address" w:semiHidden="1" w:unhideWhenUsed="1"/>
-    <w:lsdException w:name="HTML Cite" w:semiHidden="1" w:unhideWhenUsed="1"/>
-    <w:lsdException w:name="HTML Code" w:semiHidden="1" w:unhideWhenUsed="1"/>
-    <w:lsdException w:name="HTML Definition" w:semiHidden="1" w:unhideWhenUsed="1"/>
-    <w:lsdException w:name="HTML Keyboard" w:semiHidden="1" w:unhideWhenUsed="1"/>
-    <w:lsdException w:name="HTML Preformatted" w:semiHidden="1" w:unhideWhenUsed="1"/>
-    <w:lsdException w:name="HTML Sample" w:semiHidden="1" w:unhideWhenUsed="1"/>
-    <w:lsdException w:name="HTML Typewriter" w:semiHidden="1" w:unhideWhenUsed="1"/>
-    <w:lsdException w:name="HTML Variable" w:semiHidden="1" w:unhideWhenUsed="1"/>
-    <w:lsdException w:name="Normal Table" w:semiHidden="1" w:unhideWhenUsed="1"/>
-    <w:lsdException w:name="annotation subject" w:semiHidden="1" w:unhideWhenUsed="1"/>
-    <w:lsdException w:name="No List" w:semiHidden="1" w:unhideWhenUsed="1"/>
-    <w:lsdException w:name="Outline List 1" w:semiHidden="1" w:unhideWhenUsed="1"/>
-    <w:lsdException w:name="Outline List 2" w:semiHidden="1" w:unhideWhenUsed="1"/>
-    <w:lsdException w:name="Outline List 3" w:semiHidden="1" w:unhideWhenUsed="1"/>
-    <w:lsdException w:name="Table Simple 1" w:semiHidden="1" w:unhideWhenUsed="1"/>
-    <w:lsdException w:name="Table Simple 2" w:semiHidden="1" w:unhideWhenUsed="1"/>
-    <w:lsdException w:name="Table Simple 3" w:semiHidden="1" w:unhideWhenUsed="1"/>
-    <w:lsdException w:name="Table Classic 1" w:semiHidden="1" w:unhideWhenUsed="1"/>
-    <w:lsdException w:name="Table Classic 2" w:semiHidden="1" w:unhideWhenUsed="1"/>
-    <w:lsdException w:name="Table Classic 3" w:semiHidden="1" w:unhideWhenUsed="1"/>
-    <w:lsdException w:name="Table Classic 4" w:semiHidden="1" w:unhideWhenUsed="1"/>
-    <w:lsdException w:name="Table Colorful 1" w:semiHidden="1" w:unhideWhenUsed="1"/>
-    <w:lsdException w:name="Table Colorful 2" w:semiHidden="1" w:unhideWhenUsed="1"/>
-    <w:lsdException w:name="Table Colorful 3" w:semiHidden="1" w:unhideWhenUsed="1"/>
-    <w:lsdException w:name="Table Columns 1" w:semiHidden="1" w:unhideWhenUsed="1"/>
-    <w:lsdException w:name="Table Columns 2" w:semiHidden="1" w:unhideWhenUsed="1"/>
-    <w:lsdException w:name="Table Columns 3" w:semiHidden="1" w:unhideWhenUsed="1"/>
-    <w:lsdException w:name="Table Columns 4" w:semiHidden="1" w:unhideWhenUsed="1"/>
-    <w:lsdException w:name="Table Columns 5" w:semiHidden="1" w:unhideWhenUsed="1"/>
-    <w:lsdException w:name="Table Grid 1" w:semiHidden="1" w:unhideWhenUsed="1"/>
-    <w:lsdException w:name="Table Grid 2" w:semiHidden="1" w:unhideWhenUsed="1"/>
-    <w:lsdException w:name="Table Grid 3" w:semiHidden="1" w:unhideWhenUsed="1"/>
-    <w:lsdException w:name="Table Grid 4" w:semiHidden="1" w:unhideWhenUsed="1"/>
-    <w:lsdException w:name="Table Grid 5" w:semiHidden="1" w:unhideWhenUsed="1"/>
-    <w:lsdException w:name="Table Grid 6" w:semiHidden="1" w:unhideWhenUsed="1"/>
-    <w:lsdException w:name="Table Grid 7" w:semiHidden="1" w:unhideWhenUsed="1"/>
-    <w:lsdException w:name="Table Grid 8" w:semiHidden="1" w:unhideWhenUsed="1"/>
-    <w:lsdException w:name="Table List 1" w:semiHidden="1" w:unhideWhenUsed="1"/>
-    <w:lsdException w:name="Table List 2" w:semiHidden="1" w:unhideWhenUsed="1"/>
-    <w:lsdException w:name="Table List 3" w:semiHidden="1" w:unhideWhenUsed="1"/>
-    <w:lsdException w:name="Table List 4" w:semiHidden="1" w:unhideWhenUsed="1"/>
-    <w:lsdException w:name="Table List 5" w:semiHidden="1" w:unhideWhenUsed="1"/>
-    <w:lsdException w:name="Table List 6" w:semiHidden="1" w:unhideWhenUsed="1"/>
-    <w:lsdException w:name="Table List 7" w:semiHidden="1" w:unhideWhenUsed="1"/>
-    <w:lsdException w:name="Table List 8" w:semiHidden="1" w:unhideWhenUsed="1"/>
-    <w:lsdException w:name="Table 3D effects 1" w:semiHidden="1" w:unhideWhenUsed="1"/>
-    <w:lsdException w:name="Table 3D effects 2" w:semiHidden="1" w:unhideWhenUsed="1"/>
-    <w:lsdException w:name="Table 3D effects 3" w:semiHidden="1" w:unhideWhenUsed="1"/>
-    <w:lsdException w:name="Table Contemporary" w:semiHidden="1" w:unhideWhenUsed="1"/>
-    <w:lsdException w:name="Table Elegant" w:semiHidden="1" w:unhideWhenUsed="1"/>
-    <w:lsdException w:name="Table Professional" w:semiHidden="1" w:unhideWhenUsed="1"/>
-    <w:lsdException w:name="Table Subtle 1" w:semiHidden="1" w:unhideWhenUsed="1"/>
-    <w:lsdException w:name="Table Subtle 2" w:semiHidden="1" w:unhideWhenUsed="1"/>
-    <w:lsdException w:name="Table Web 1" w:semiHidden="1" w:unhideWhenUsed="1"/>
-    <w:lsdException w:name="Table Web 2" w:semiHidden="1" w:unhideWhenUsed="1"/>
-    <w:lsdException w:name="Table Web 3" w:semiHidden="1" w:unhideWhenUsed="1"/>
-    <w:lsdException w:name="Balloon Text" w:semiHidden="1" w:unhideWhenUsed="1"/>
-    <w:lsdException w:name="Table Grid" w:uiPriority="59"/>
-    <w:lsdException w:name="Table Theme" w:semiHidden="1" w:unhideWhenUsed="1"/>
-    <w:lsdException w:name="Placeholder Text" w:semiHidden="1"/>
-    <w:lsdException w:name="No Spacing" w:uiPriority="1" w:qFormat="1"/>
-    <w:lsdException w:name="Light Shading" w:uiPriority="60"/>
-    <w:lsdException w:name="Light List" w:uiPriority="61"/>
-    <w:lsdException w:name="Light Grid" w:uiPriority="62"/>
-    <w:lsdException w:name="Medium Shading 1" w:uiPriority="63"/>
-    <w:lsdException w:name="Medium Shading 2" w:uiPriority="64"/>
-    <w:lsdException w:name="Medium List 1" w:uiPriority="65"/>
-    <w:lsdException w:name="Medium List 2" w:uiPriority="66"/>
-    <w:lsdException w:name="Medium Grid 1" w:uiPriority="67"/>
-    <w:lsdException w:name="Medium Grid 2" w:uiPriority="68"/>
-    <w:lsdException w:name="Medium Grid 3" w:uiPriority="69"/>
-    <w:lsdException w:name="Dark List" w:uiPriority="70"/>
-    <w:lsdException w:name="Colorful Shading" w:uiPriority="71"/>
-    <w:lsdException w:name="Colorful List" w:uiPriority="72"/>
-    <w:lsdException w:name="Colorful Grid" w:uiPriority="73"/>
-    <w:lsdException w:name="Light Shading Accent 1" w:uiPriority="60"/>
-    <w:lsdException w:name="Light List Accent 1" w:uiPriority="61"/>
-    <w:lsdException w:name="Light Grid Accent 1" w:uiPriority="62"/>
-    <w:lsdException w:name="Medium Shading 1 Accent 1" w:uiPriority="63"/>
-    <w:lsdException w:name="Medium Shading 2 Accent 1" w:uiPriority="64"/>
-    <w:lsdException w:name="Medium List 1 Accent 1" w:uiPriority="65"/>
-    <w:lsdException w:name="Revision" w:semiHidden="1"/>
-    <w:lsdException w:name="List Paragraph" w:uiPriority="34" w:qFormat="1"/>
-    <w:lsdException w:name="Quote" w:uiPriority="29" w:qFormat="1"/>
-    <w:lsdException w:name="Intense Quote" w:uiPriority="30" w:qFormat="1"/>
-    <w:lsdException w:name="Medium List 2 Accent 1" w:uiPriority="66"/>
-    <w:lsdException w:name="Medium Grid 1 Accent 1" w:uiPriority="67"/>
-    <w:lsdException w:name="Medium Grid 2 Accent 1" w:uiPriority="68"/>
-    <w:lsdException w:name="Medium Grid 3 Accent 1" w:uiPriority="69"/>
-    <w:lsdException w:name="Dark List Accent 1" w:uiPriority="70"/>
-    <w:lsdException w:name="Colorful Shading Accent 1" w:uiPriority="71"/>
-    <w:lsdException w:name="Colorful List Accent 1" w:uiPriority="72"/>
-    <w:lsdException w:name="Colorful Grid Accent 1" w:uiPriority="73"/>
-    <w:lsdException w:name="Light Shading Accent 2" w:uiPriority="60"/>
-    <w:lsdException w:name="Light List Accent 2" w:uiPriority="61"/>
-    <w:lsdException w:name="Light Grid Accent 2" w:uiPriority="62"/>
-    <w:lsdException w:name="Medium Shading 1 Accent 2" w:uiPriority="63"/>
-    <w:lsdException w:name="Medium Shading 2 Accent 2" w:uiPriority="64"/>
-    <w:lsdException w:name="Medium List 1 Accent 2" w:uiPriority="65"/>
-    <w:lsdException w:name="Medium List 2 Accent 2" w:uiPriority="66"/>
-    <w:lsdException w:name="Medium Grid 1 Accent 2" w:uiPriority="67"/>
-    <w:lsdException w:name="Medium Grid 2 Accent 2" w:uiPriority="68"/>
-    <w:lsdException w:name="Medium Grid 3 Accent 2" w:uiPriority="69"/>
-    <w:lsdException w:name="Dark List Accent 2" w:uiPriority="70"/>
-    <w:lsdException w:name="Colorful Shading Accent 2" w:uiPriority="71"/>
-    <w:lsdException w:name="Colorful List Accent 2" w:uiPriority="72"/>
-    <w:lsdException w:name="Colorful Grid Accent 2" w:uiPriority="73"/>
-    <w:lsdException w:name="Light Shading Accent 3" w:uiPriority="60"/>
-    <w:lsdException w:name="Light List Accent 3" w:uiPriority="61"/>
-    <w:lsdException w:name="Light Grid Accent 3" w:uiPriority="62"/>
-    <w:lsdException w:name="Medium Shading 1 Accent 3" w:uiPriority="63"/>
-    <w:lsdException w:name="Medium Shading 2 Accent 3" w:uiPriority="64"/>
-    <w:lsdException w:name="Medium List 1 Accent 3" w:uiPriority="65"/>
-    <w:lsdException w:name="Medium List 2 Accent 3" w:uiPriority="66"/>
-    <w:lsdException w:name="Medium Grid 1 Accent 3" w:uiPriority="67"/>
-    <w:lsdException w:name="Medium Grid 2 Accent 3" w:uiPriority="68"/>
-    <w:lsdException w:name="Medium Grid 3 Accent 3" w:uiPriority="69"/>
-    <w:lsdException w:name="Dark List Accent 3" w:uiPriority="70"/>
-    <w:lsdException w:name="Colorful Shading Accent 3" w:uiPriority="71"/>
-    <w:lsdException w:name="Colorful List Accent 3" w:uiPriority="72"/>
-    <w:lsdException w:name="Colorful Grid Accent 3" w:uiPriority="73"/>
-    <w:lsdException w:name="Light Shading Accent 4" w:uiPriority="60"/>
-    <w:lsdException w:name="Light List Accent 4" w:uiPriority="61"/>
-    <w:lsdException w:name="Light Grid Accent 4" w:uiPriority="62"/>
-    <w:lsdException w:name="Medium Shading 1 Accent 4" w:uiPriority="63"/>
-    <w:lsdException w:name="Medium Shading 2 Accent 4" w:uiPriority="64"/>
-    <w:lsdException w:name="Medium List 1 Accent 4" w:uiPriority="65"/>
-    <w:lsdException w:name="Medium List 2 Accent 4" w:uiPriority="66"/>
-    <w:lsdException w:name="Medium Grid 1 Accent 4" w:uiPriority="67"/>
-    <w:lsdException w:name="Medium Grid 2 Accent 4" w:uiPriority="68"/>
-    <w:lsdException w:name="Medium Grid 3 Accent 4" w:uiPriority="69"/>
-    <w:lsdException w:name="Dark List Accent 4" w:uiPriority="70"/>
-    <w:lsdException w:name="Colorful Shading Accent 4" w:uiPriority="71"/>
-    <w:lsdException w:name="Colorful List Accent 4" w:uiPriority="72"/>
-    <w:lsdException w:name="Colorful Grid Accent 4" w:uiPriority="73"/>
-    <w:lsdException w:name="Light Shading Accent 5" w:uiPriority="60"/>
-    <w:lsdException w:name="Light List Accent 5" w:uiPriority="61"/>
-    <w:lsdException w:name="Light Grid Accent 5" w:uiPriority="62"/>
-    <w:lsdException w:name="Medium Shading 1 Accent 5" w:uiPriority="63"/>
-    <w:lsdException w:name="Medium Shading 2 Accent 5" w:uiPriority="64"/>
-    <w:lsdException w:name="Medium List 1 Accent 5" w:uiPriority="65"/>
-    <w:lsdException w:name="Medium List 2 Accent 5" w:uiPriority="66"/>
-    <w:lsdException w:name="Medium Grid 1 Accent 5" w:uiPriority="67"/>
-    <w:lsdException w:name="Medium Grid 2 Accent 5" w:uiPriority="68"/>
-    <w:lsdException w:name="Medium Grid 3 Accent 5" w:uiPriority="69"/>
-    <w:lsdException w:name="Dark List Accent 5" w:uiPriority="70"/>
-    <w:lsdException w:name="Colorful Shading Accent 5" w:uiPriority="71"/>
-    <w:lsdException w:name="Colorful List Accent 5" w:uiPriority="72"/>
-    <w:lsdException w:name="Colorful Grid Accent 5" w:uiPriority="73"/>
-    <w:lsdException w:name="Light Shading Accent 6" w:uiPriority="60"/>
-    <w:lsdException w:name="Light List Accent 6" w:uiPriority="61"/>
-    <w:lsdException w:name="Light Grid Accent 6" w:uiPriority="62"/>
-    <w:lsdException w:name="Medium Shading 1 Accent 6" w:uiPriority="63"/>
-    <w:lsdException w:name="Medium Shading 2 Accent 6" w:uiPriority="64"/>
-    <w:lsdException w:name="Medium List 1 Accent 6" w:uiPriority="65"/>
-    <w:lsdException w:name="Medium List 2 Accent 6" w:uiPriority="66"/>
-    <w:lsdException w:name="Medium Grid 1 Accent 6" w:uiPriority="67"/>
-    <w:lsdException w:name="Medium Grid 2 Accent 6" w:uiPriority="68"/>
-    <w:lsdException w:name="Medium Grid 3 Accent 6" w:uiPriority="69"/>
-    <w:lsdException w:name="Dark List Accent 6" w:uiPriority="70"/>
-    <w:lsdException w:name="Colorful Shading Accent 6" w:uiPriority="71"/>
-    <w:lsdException w:name="Colorful List Accent 6" w:uiPriority="72"/>
-    <w:lsdException w:name="Colorful Grid Accent 6" w:uiPriority="73"/>
-    <w:lsdException w:name="Subtle Emphasis" w:uiPriority="19" w:qFormat="1"/>
-    <w:lsdException w:name="Intense Emphasis" w:uiPriority="21" w:qFormat="1"/>
-    <w:lsdException w:name="Subtle Reference" w:uiPriority="31" w:qFormat="1"/>
-    <w:lsdException w:name="Intense Reference" w:uiPriority="32" w:qFormat="1"/>
-    <w:lsdException w:name="Book Title" w:uiPriority="33" w:qFormat="1"/>
-    <w:lsdException w:name="Bibliography" w:semiHidden="1" w:uiPriority="37" w:unhideWhenUsed="1"/>
-    <w:lsdException w:name="TOC Heading" w:semiHidden="1" w:uiPriority="39" w:unhideWhenUsed="1" w:qFormat="1"/>
-    <w:lsdException w:name="Plain Table 1" w:uiPriority="41"/>
-    <w:lsdException w:name="Plain Table 2" w:uiPriority="42"/>
-    <w:lsdException w:name="Plain Table 3" w:uiPriority="43"/>
-    <w:lsdException w:name="Plain Table 4" w:uiPriority="44"/>
-    <w:lsdException w:name="Plain Table 5" w:uiPriority="45"/>
-    <w:lsdException w:name="Grid Table Light" w:uiPriority="40"/>
-    <w:lsdException w:name="Grid Table 1 Light" w:uiPriority="46"/>
-    <w:lsdException w:name="Grid Table 2" w:uiPriority="47"/>
-    <w:lsdException w:name="Grid Table 3" w:uiPriority="48"/>
-    <w:lsdException w:name="Grid Table 4" w:uiPriority="49"/>
-    <w:lsdException w:name="Grid Table 5 Dark" w:uiPriority="50"/>
-    <w:lsdException w:name="Grid Table 6 Colorful" w:uiPriority="51"/>
-    <w:lsdException w:name="Grid Table 7 Colorful" w:uiPriority="52"/>
-    <w:lsdException w:name="Grid Table 1 Light Accent 1" w:uiPriority="46"/>
-    <w:lsdException w:name="Grid Table 2 Accent 1" w:uiPriority="47"/>
-    <w:lsdException w:name="Grid Table 3 Accent 1" w:uiPriority="48"/>
-    <w:lsdException w:name="Grid Table 4 Accent 1" w:uiPriority="49"/>
-    <w:lsdException w:name="Grid Table 5 Dark Accent 1" w:uiPriority="50"/>
-    <w:lsdException w:name="Grid Table 6 Colorful Accent 1" w:uiPriority="51"/>
-    <w:lsdException w:name="Grid Table 7 Colorful Accent 1" w:uiPriority="52"/>
-    <w:lsdException w:name="Grid Table 1 Light Accent 2" w:uiPriority="46"/>
-    <w:lsdException w:name="Grid Table 2 Accent 2" w:uiPriority="47"/>
-    <w:lsdException w:name="Grid Table 3 Accent 2" w:uiPriority="48"/>
-    <w:lsdException w:name="Grid Table 4 Accent 2" w:uiPriority="49"/>
-    <w:lsdException w:name="Grid Table 5 Dark Accent 2" w:uiPriority="50"/>
-    <w:lsdException w:name="Grid Table 6 Colorful Accent 2" w:uiPriority="51"/>
-    <w:lsdException w:name="Grid Table 7 Colorful Accent 2" w:uiPriority="52"/>
-    <w:lsdException w:name="Grid Table 1 Light Accent 3" w:uiPriority="46"/>
-    <w:lsdException w:name="Grid Table 2 Accent 3" w:uiPriority="47"/>
-    <w:lsdException w:name="Grid Table 3 Accent 3" w:uiPriority="48"/>
-    <w:lsdException w:name="Grid Table 4 Accent 3" w:uiPriority="49"/>
-    <w:lsdException w:name="Grid Table 5 Dark Accent 3" w:uiPriority="50"/>
-    <w:lsdException w:name="Grid Table 6 Colorful Accent 3" w:uiPriority="51"/>
-    <w:lsdException w:name="Grid Table 7 Colorful Accent 3" w:uiPriority="52"/>
-    <w:lsdException w:name="Grid Table 1 Light Accent 4" w:uiPriority="46"/>
-    <w:lsdException w:name="Grid Table 2 Accent 4" w:uiPriority="47"/>
-    <w:lsdException w:name="Grid Table 3 Accent 4" w:uiPriority="48"/>
-    <w:lsdException w:name="Grid Table 4 Accent 4" w:uiPriority="49"/>
-    <w:lsdException w:name="Grid Table 5 Dark Accent 4" w:uiPriority="50"/>
-    <w:lsdException w:name="Grid Table 6 Colorful Accent 4" w:uiPriority="51"/>
-    <w:lsdException w:name="Grid Table 7 Colorful Accent 4" w:uiPriority="52"/>
-    <w:lsdException w:name="Grid Table 1 Light Accent 5" w:uiPriority="46"/>
-    <w:lsdException w:name="Grid Table 2 Accent 5" w:uiPriority="47"/>
-    <w:lsdException w:name="Grid Table 3 Accent 5" w:uiPriority="48"/>
-    <w:lsdException w:name="Grid Table 4 Accent 5" w:uiPriority="49"/>
-    <w:lsdException w:name="Grid Table 5 Dark Accent 5" w:uiPriority="50"/>
-    <w:lsdException w:name="Grid Table 6 Colorful Accent 5" w:uiPriority="51"/>
-    <w:lsdException w:name="Grid Table 7 Colorful Accent 5" w:uiPriority="52"/>
-    <w:lsdException w:name="Grid Table 1 Light Accent 6" w:uiPriority="46"/>
-    <w:lsdException w:name="Grid Table 2 Accent 6" w:uiPriority="47"/>
-    <w:lsdException w:name="Grid Table 3 Accent 6" w:uiPriority="48"/>
-    <w:lsdException w:name="Grid Table 4 Accent 6" w:uiPriority="49"/>
-    <w:lsdException w:name="Grid Table 5 Dark Accent 6" w:uiPriority="50"/>
-    <w:lsdException w:name="Grid Table 6 Colorful Accent 6" w:uiPriority="51"/>
-    <w:lsdException w:name="Grid Table 7 Colorful Accent 6" w:uiPriority="52"/>
-    <w:lsdException w:name="List Table 1 Light" w:uiPriority="46"/>
-    <w:lsdException w:name="List Table 2" w:uiPriority="47"/>
-    <w:lsdException w:name="List Table 3" w:uiPriority="48"/>
-    <w:lsdException w:name="List Table 4" w:uiPriority="49"/>
-    <w:lsdException w:name="List Table 5 Dark" w:uiPriority="50"/>
-    <w:lsdException w:name="List Table 6 Colorful" w:uiPriority="51"/>
-    <w:lsdException w:name="List Table 7 Colorful" w:uiPriority="52"/>
-    <w:lsdException w:name="List Table 1 Light Accent 1" w:uiPriority="46"/>
-    <w:lsdException w:name="List Table 2 Accent 1" w:uiPriority="47"/>
-    <w:lsdException w:name="List Table 3 Accent 1" w:uiPriority="48"/>
-    <w:lsdException w:name="List Table 4 Accent 1" w:uiPriority="49"/>
-    <w:lsdException w:name="List Table 5 Dark Accent 1" w:uiPriority="50"/>
-    <w:lsdException w:name="List Table 6 Colorful Accent 1" w:uiPriority="51"/>
-    <w:lsdException w:name="List Table 7 Colorful Accent 1" w:uiPriority="52"/>
-    <w:lsdException w:name="List Table 1 Light Accent 2" w:uiPriority="46"/>
-    <w:lsdException w:name="List Table 2 Accent 2" w:uiPriority="47"/>
-    <w:lsdException w:name="List Table 3 Accent 2" w:uiPriority="48"/>
-    <w:lsdException w:name="List Table 4 Accent 2" w:uiPriority="49"/>
-    <w:lsdException w:name="List Table 5 Dark Accent 2" w:uiPriority="50"/>
-    <w:lsdException w:name="List Table 6 Colorful Accent 2" w:uiPriority="51"/>
-    <w:lsdException w:name="List Table 7 Colorful Accent 2" w:uiPriority="52"/>
-    <w:lsdException w:name="List Table 1 Light Accent 3" w:uiPriority="46"/>
-    <w:lsdException w:name="List Table 2 Accent 3" w:uiPriority="47"/>
-    <w:lsdException w:name="List Table 3 Accent 3" w:uiPriority="48"/>
-    <w:lsdException w:name="List Table 4 Accent 3" w:uiPriority="49"/>
-    <w:lsdException w:name="List Table 5 Dark Accent 3" w:uiPriority="50"/>
-    <w:lsdException w:name="List Table 6 Colorful Accent 3" w:uiPriority="51"/>
-    <w:lsdException w:name="List Table 7 Colorful Accent 3" w:uiPriority="52"/>
-    <w:lsdException w:name="List Table 1 Light Accent 4" w:uiPriority="46"/>
-    <w:lsdException w:name="List Table 2 Accent 4" w:uiPriority="47"/>
-    <w:lsdException w:name="List Table 3 Accent 4" w:uiPriority="48"/>
-    <w:lsdException w:name="List Table 4 Accent 4" w:uiPriority="49"/>
-    <w:lsdException w:name="List Table 5 Dark Accent 4" w:uiPriority="50"/>
-    <w:lsdException w:name="List Table 6 Colorful Accent 4" w:uiPriority="51"/>
-    <w:lsdException w:name="List Table 7 Colorful Accent 4" w:uiPriority="52"/>
-    <w:lsdException w:name="List Table 1 Light Accent 5" w:uiPriority="46"/>
-    <w:lsdException w:name="List Table 2 Accent 5" w:uiPriority="47"/>
-    <w:lsdException w:name="List Table 3 Accent 5" w:uiPriority="48"/>
-    <w:lsdException w:name="List Table 4 Accent 5" w:uiPriority="49"/>
-    <w:lsdException w:name="List Table 5 Dark Accent 5" w:uiPriority="50"/>
-    <w:lsdException w:name="List Table 6 Colorful Accent 5" w:uiPriority="51"/>
-    <w:lsdException w:name="List Table 7 Colorful Accent 5" w:uiPriority="52"/>
-    <w:lsdException w:name="List Table 1 Light Accent 6" w:uiPriority="46"/>
-    <w:lsdException w:name="List Table 2 Accent 6" w:uiPriority="47"/>
-    <w:lsdException w:name="List Table 3 Accent 6" w:uiPriority="48"/>
-    <w:lsdException w:name="List Table 4 Accent 6" w:uiPriority="49"/>
-    <w:lsdException w:name="List Table 5 Dark Accent 6" w:uiPriority="50"/>
-    <w:lsdException w:name="List Table 6 Colorful Accent 6" w:uiPriority="51"/>
-    <w:lsdException w:name="List Table 7 Colorful Accent 6" w:uiPriority="52"/>
+  <w:latentStyles w:defLockedState="0" w:defUIPriority="99" w:defSemiHidden="1" w:defUnhideWhenUsed="1" w:defQFormat="0" w:count="267">
+    <w:lsdException w:name="Normal" w:semiHidden="0" w:uiPriority="0" w:unhideWhenUsed="0" w:qFormat="1"/>
+    <w:lsdException w:name="heading 1" w:semiHidden="0" w:uiPriority="9" w:unhideWhenUsed="0" w:qFormat="1"/>
+    <w:lsdException w:name="heading 2" w:uiPriority="9" w:qFormat="1"/>
+    <w:lsdException w:name="heading 3" w:uiPriority="9" w:qFormat="1"/>
+    <w:lsdException w:name="heading 4" w:uiPriority="9" w:qFormat="1"/>
+    <w:lsdException w:name="heading 5" w:uiPriority="9" w:qFormat="1"/>
+    <w:lsdException w:name="heading 6" w:uiPriority="9" w:qFormat="1"/>
+    <w:lsdException w:name="heading 7" w:uiPriority="9" w:qFormat="1"/>
+    <w:lsdException w:name="heading 8" w:uiPriority="9" w:qFormat="1"/>
+    <w:lsdException w:name="heading 9" w:uiPriority="9" w:qFormat="1"/>
+    <w:lsdException w:name="toc 1" w:uiPriority="39"/>
+    <w:lsdException w:name="toc 2" w:uiPriority="39"/>
+    <w:lsdException w:name="toc 3" w:uiPriority="39"/>
+    <w:lsdException w:name="toc 4" w:uiPriority="39"/>
+    <w:lsdException w:name="toc 5" w:uiPriority="39"/>
+    <w:lsdException w:name="toc 6" w:uiPriority="39"/>
+    <w:lsdException w:name="toc 7" w:uiPriority="39"/>
+    <w:lsdException w:name="toc 8" w:uiPriority="39"/>
+    <w:lsdException w:name="toc 9" w:uiPriority="39"/>
+    <w:lsdException w:name="caption" w:uiPriority="35" w:qFormat="1"/>
+    <w:lsdException w:name="Title" w:semiHidden="0" w:uiPriority="10" w:unhideWhenUsed="0" w:qFormat="1"/>
+    <w:lsdException w:name="Default Paragraph Font" w:uiPriority="1"/>
+    <w:lsdException w:name="Subtitle" w:semiHidden="0" w:uiPriority="11" w:unhideWhenUsed="0" w:qFormat="1"/>
+    <w:lsdException w:name="Strong" w:semiHidden="0" w:uiPriority="22" w:unhideWhenUsed="0" w:qFormat="1"/>
+    <w:lsdException w:name="Emphasis" w:semiHidden="0" w:uiPriority="20" w:unhideWhenUsed="0" w:qFormat="1"/>
+    <w:lsdException w:name="Table Grid" w:semiHidden="0" w:uiPriority="59" w:unhideWhenUsed="0"/>
+    <w:lsdException w:name="Placeholder Text" w:unhideWhenUsed="0"/>
+    <w:lsdException w:name="No Spacing" w:semiHidden="0" w:uiPriority="1" w:unhideWhenUsed="0" w:qFormat="1"/>
+    <w:lsdException w:name="Light Shading" w:semiHidden="0" w:uiPriority="60" w:unhideWhenUsed="0"/>
+    <w:lsdException w:name="Light List" w:semiHidden="0" w:uiPriority="61" w:unhideWhenUsed="0"/>
+    <w:lsdException w:name="Light Grid" w:semiHidden="0" w:uiPriority="62" w:unhideWhenUsed="0"/>
+    <w:lsdException w:name="Medium Shading 1" w:semiHidden="0" w:uiPriority="63" w:unhideWhenUsed="0"/>
+    <w:lsdException w:name="Medium Shading 2" w:semiHidden="0" w:uiPriority="64" w:unhideWhenUsed="0"/>
+    <w:lsdException w:name="Medium List 1" w:semiHidden="0" w:uiPriority="65" w:unhideWhenUsed="0"/>
+    <w:lsdException w:name="Medium List 2" w:semiHidden="0" w:uiPriority="66" w:unhideWhenUsed="0"/>
+    <w:lsdException w:name="Medium Grid 1" w:semiHidden="0" w:uiPriority="67" w:unhideWhenUsed="0"/>
+    <w:lsdException w:name="Medium Grid 2" w:semiHidden="0" w:uiPriority="68" w:unhideWhenUsed="0"/>
+    <w:lsdException w:name="Medium Grid 3" w:semiHidden="0" w:uiPriority="69" w:unhideWhenUsed="0"/>
+    <w:lsdException w:name="Dark List" w:semiHidden="0" w:uiPriority="70" w:unhideWhenUsed="0"/>
+    <w:lsdException w:name="Colorful Shading" w:semiHidden="0" w:uiPriority="71" w:unhideWhenUsed="0"/>
+    <w:lsdException w:name="Colorful List" w:semiHidden="0" w:uiPriority="72" w:unhideWhenUsed="0"/>
+    <w:lsdException w:name="Colorful Grid" w:semiHidden="0" w:uiPriority="73" w:unhideWhenUsed="0"/>
+    <w:lsdException w:name="Light Shading Accent 1" w:semiHidden="0" w:uiPriority="60" w:unhideWhenUsed="0"/>
+    <w:lsdException w:name="Light List Accent 1" w:semiHidden="0" w:uiPriority="61" w:unhideWhenUsed="0"/>
+    <w:lsdException w:name="Light Grid Accent 1" w:semiHidden="0" w:uiPriority="62" w:unhideWhenUsed="0"/>
+    <w:lsdException w:name="Medium Shading 1 Accent 1" w:semiHidden="0" w:uiPriority="63" w:unhideWhenUsed="0"/>
+    <w:lsdException w:name="Medium Shading 2 Accent 1" w:semiHidden="0" w:uiPriority="64" w:unhideWhenUsed="0"/>
+    <w:lsdException w:name="Medium List 1 Accent 1" w:semiHidden="0" w:uiPriority="65" w:unhideWhenUsed="0"/>
+    <w:lsdException w:name="Revision" w:unhideWhenUsed="0"/>
+    <w:lsdException w:name="List Paragraph" w:semiHidden="0" w:uiPriority="34" w:unhideWhenUsed="0" w:qFormat="1"/>
+    <w:lsdException w:name="Quote" w:semiHidden="0" w:uiPriority="29" w:unhideWhenUsed="0" w:qFormat="1"/>
+    <w:lsdException w:name="Intense Quote" w:semiHidden="0" w:uiPriority="30" w:unhideWhenUsed="0" w:qFormat="1"/>
+    <w:lsdException w:name="Medium List 2 Accent 1" w:semiHidden="0" w:uiPriority="66" w:unhideWhenUsed="0"/>
+    <w:lsdException w:name="Medium Grid 1 Accent 1" w:semiHidden="0" w:uiPriority="67" w:unhideWhenUsed="0"/>
+    <w:lsdException w:name="Medium Grid 2 Accent 1" w:semiHidden="0" w:uiPriority="68" w:unhideWhenUsed="0"/>
+    <w:lsdException w:name="Medium Grid 3 Accent 1" w:semiHidden="0" w:uiPriority="69" w:unhideWhenUsed="0"/>
+    <w:lsdException w:name="Dark List Accent 1" w:semiHidden="0" w:uiPriority="70" w:unhideWhenUsed="0"/>
+    <w:lsdException w:name="Colorful Shading Accent 1" w:semiHidden="0" w:uiPriority="71" w:unhideWhenUsed="0"/>
+    <w:lsdException w:name="Colorful List Accent 1" w:semiHidden="0" w:uiPriority="72" w:unhideWhenUsed="0"/>
+    <w:lsdException w:name="Colorful Grid Accent 1" w:semiHidden="0" w:uiPriority="73" w:unhideWhenUsed="0"/>
+    <w:lsdException w:name="Light Shading Accent 2" w:semiHidden="0" w:uiPriority="60" w:unhideWhenUsed="0"/>
+    <w:lsdException w:name="Light List Accent 2" w:semiHidden="0" w:uiPriority="61" w:unhideWhenUsed="0"/>
+    <w:lsdException w:name="Light Grid Accent 2" w:semiHidden="0" w:uiPriority="62" w:unhideWhenUsed="0"/>
+    <w:lsdException w:name="Medium Shading 1 Accent 2" w:semiHidden="0" w:uiPriority="63" w:unhideWhenUsed="0"/>
+    <w:lsdException w:name="Medium Shading 2 Accent 2" w:semiHidden="0" w:uiPriority="64" w:unhideWhenUsed="0"/>
+    <w:lsdException w:name="Medium List 1 Accent 2" w:semiHidden="0" w:uiPriority="65" w:unhideWhenUsed="0"/>
+    <w:lsdException w:name="Medium List 2 Accent 2" w:semiHidden="0" w:uiPriority="66" w:unhideWhenUsed="0"/>
+    <w:lsdException w:name="Medium Grid 1 Accent 2" w:semiHidden="0" w:uiPriority="67" w:unhideWhenUsed="0"/>
+    <w:lsdException w:name="Medium Grid 2 Accent 2" w:semiHidden="0" w:uiPriority="68" w:unhideWhenUsed="0"/>
+    <w:lsdException w:name="Medium Grid 3 Accent 2" w:semiHidden="0" w:uiPriority="69" w:unhideWhenUsed="0"/>
+    <w:lsdException w:name="Dark List Accent 2" w:semiHidden="0" w:uiPriority="70" w:unhideWhenUsed="0"/>
+    <w:lsdException w:name="Colorful Shading Accent 2" w:semiHidden="0" w:uiPriority="71" w:unhideWhenUsed="0"/>
+    <w:lsdException w:name="Colorful List Accent 2" w:semiHidden="0" w:uiPriority="72" w:unhideWhenUsed="0"/>
+    <w:lsdException w:name="Colorful Grid Accent 2" w:semiHidden="0" w:uiPriority="73" w:unhideWhenUsed="0"/>
+    <w:lsdException w:name="Light Shading Accent 3" w:semiHidden="0" w:uiPriority="60" w:unhideWhenUsed="0"/>
+    <w:lsdException w:name="Light List Accent 3" w:semiHidden="0" w:uiPriority="61" w:unhideWhenUsed="0"/>
+    <w:lsdException w:name="Light Grid Accent 3" w:semiHidden="0" w:uiPriority="62" w:unhideWhenUsed="0"/>
+    <w:lsdException w:name="Medium Shading 1 Accent 3" w:semiHidden="0" w:uiPriority="63" w:unhideWhenUsed="0"/>
+    <w:lsdException w:name="Medium Shading 2 Accent 3" w:semiHidden="0" w:uiPriority="64" w:unhideWhenUsed="0"/>
+    <w:lsdException w:name="Medium List 1 Accent 3" w:semiHidden="0" w:uiPriority="65" w:unhideWhenUsed="0"/>
+    <w:lsdException w:name="Medium List 2 Accent 3" w:semiHidden="0" w:uiPriority="66" w:unhideWhenUsed="0"/>
+    <w:lsdException w:name="Medium Grid 1 Accent 3" w:semiHidden="0" w:uiPriority="67" w:unhideWhenUsed="0"/>
+    <w:lsdException w:name="Medium Grid 2 Accent 3" w:semiHidden="0" w:uiPriority="68" w:unhideWhenUsed="0"/>
+    <w:lsdException w:name="Medium Grid 3 Accent 3" w:semiHidden="0" w:uiPriority="69" w:unhideWhenUsed="0"/>
+    <w:lsdException w:name="Dark List Accent 3" w:semiHidden="0" w:uiPriority="70" w:unhideWhenUsed="0"/>
+    <w:lsdException w:name="Colorful Shading Accent 3" w:semiHidden="0" w:uiPriority="71" w:unhideWhenUsed="0"/>
+    <w:lsdException w:name="Colorful List Accent 3" w:semiHidden="0" w:uiPriority="72" w:unhideWhenUsed="0"/>
+    <w:lsdException w:name="Colorful Grid Accent 3" w:semiHidden="0" w:uiPriority="73" w:unhideWhenUsed="0"/>
+    <w:lsdException w:name="Light Shading Accent 4" w:semiHidden="0" w:uiPriority="60" w:unhideWhenUsed="0"/>
+    <w:lsdException w:name="Light List Accent 4" w:semiHidden="0" w:uiPriority="61" w:unhideWhenUsed="0"/>
+    <w:lsdException w:name="Light Grid Accent 4" w:semiHidden="0" w:uiPriority="62" w:unhideWhenUsed="0"/>
+    <w:lsdException w:name="Medium Shading 1 Accent 4" w:semiHidden="0" w:uiPriority="63" w:unhideWhenUsed="0"/>
+    <w:lsdException w:name="Medium Shading 2 Accent 4" w:semiHidden="0" w:uiPriority="64" w:unhideWhenUsed="0"/>
+    <w:lsdException w:name="Medium List 1 Accent 4" w:semiHidden="0" w:uiPriority="65" w:unhideWhenUsed="0"/>
+    <w:lsdException w:name="Medium List 2 Accent 4" w:semiHidden="0" w:uiPriority="66" w:unhideWhenUsed="0"/>
+    <w:lsdException w:name="Medium Grid 1 Accent 4" w:semiHidden="0" w:uiPriority="67" w:unhideWhenUsed="0"/>
+    <w:lsdException w:name="Medium Grid 2 Accent 4" w:semiHidden="0" w:uiPriority="68" w:unhideWhenUsed="0"/>
+    <w:lsdException w:name="Medium Grid 3 Accent 4" w:semiHidden="0" w:uiPriority="69" w:unhideWhenUsed="0"/>
+    <w:lsdException w:name="Dark List Accent 4" w:semiHidden="0" w:uiPriority="70" w:unhideWhenUsed="0"/>
+    <w:lsdException w:name="Colorful Shading Accent 4" w:semiHidden="0" w:uiPriority="71" w:unhideWhenUsed="0"/>
+    <w:lsdException w:name="Colorful List Accent 4" w:semiHidden="0" w:uiPriority="72" w:unhideWhenUsed="0"/>
+    <w:lsdException w:name="Colorful Grid Accent 4" w:semiHidden="0" w:uiPriority="73" w:unhideWhenUsed="0"/>
+    <w:lsdException w:name="Light Shading Accent 5" w:semiHidden="0" w:uiPriority="60" w:unhideWhenUsed="0"/>
+    <w:lsdException w:name="Light List Accent 5" w:semiHidden="0" w:uiPriority="61" w:unhideWhenUsed="0"/>
+    <w:lsdException w:name="Light Grid Accent 5" w:semiHidden="0" w:uiPriority="62" w:unhideWhenUsed="0"/>
+    <w:lsdException w:name="Medium Shading 1 Accent 5" w:semiHidden="0" w:uiPriority="63" w:unhideWhenUsed="0"/>
+    <w:lsdException w:name="Medium Shading 2 Accent 5" w:semiHidden="0" w:uiPriority="64" w:unhideWhenUsed="0"/>
+    <w:lsdException w:name="Medium List 1 Accent 5" w:semiHidden="0" w:uiPriority="65" w:unhideWhenUsed="0"/>
+    <w:lsdException w:name="Medium List 2 Accent 5" w:semiHidden="0" w:uiPriority="66" w:unhideWhenUsed="0"/>
+    <w:lsdException w:name="Medium Grid 1 Accent 5" w:semiHidden="0" w:uiPriority="67" w:unhideWhenUsed="0"/>
+    <w:lsdException w:name="Medium Grid 2 Accent 5" w:semiHidden="0" w:uiPriority="68" w:unhideWhenUsed="0"/>
+    <w:lsdException w:name="Medium Grid 3 Accent 5" w:semiHidden="0" w:uiPriority="69" w:unhideWhenUsed="0"/>
+    <w:lsdException w:name="Dark List Accent 5" w:semiHidden="0" w:uiPriority="70" w:unhideWhenUsed="0"/>
+    <w:lsdException w:name="Colorful Shading Accent 5" w:semiHidden="0" w:uiPriority="71" w:unhideWhenUsed="0"/>
+    <w:lsdException w:name="Colorful List Accent 5" w:semiHidden="0" w:uiPriority="72" w:unhideWhenUsed="0"/>
+    <w:lsdException w:name="Colorful Grid Accent 5" w:semiHidden="0" w:uiPriority="73" w:unhideWhenUsed="0"/>
+    <w:lsdException w:name="Light Shading Accent 6" w:semiHidden="0" w:uiPriority="60" w:unhideWhenUsed="0"/>
+    <w:lsdException w:name="Light List Accent 6" w:semiHidden="0" w:uiPriority="61" w:unhideWhenUsed="0"/>
+    <w:lsdException w:name="Light Grid Accent 6" w:semiHidden="0" w:uiPriority="62" w:unhideWhenUsed="0"/>
+    <w:lsdException w:name="Medium Shading 1 Accent 6" w:semiHidden="0" w:uiPriority="63" w:unhideWhenUsed="0"/>
+    <w:lsdException w:name="Medium Shading 2 Accent 6" w:semiHidden="0" w:uiPriority="64" w:unhideWhenUsed="0"/>
+    <w:lsdException w:name="Medium List 1 Accent 6" w:semiHidden="0" w:uiPriority="65" w:unhideWhenUsed="0"/>
+    <w:lsdException w:name="Medium List 2 Accent 6" w:semiHidden="0" w:uiPriority="66" w:unhideWhenUsed="0"/>
+    <w:lsdException w:name="Medium Grid 1 Accent 6" w:semiHidden="0" w:uiPriority="67" w:unhideWhenUsed="0"/>
+    <w:lsdException w:name="Medium Grid 2 Accent 6" w:semiHidden="0" w:uiPriority="68" w:unhideWhenUsed="0"/>
+    <w:lsdException w:name="Medium Grid 3 Accent 6" w:semiHidden="0" w:uiPriority="69" w:unhideWhenUsed="0"/>
+    <w:lsdException w:name="Dark List Accent 6" w:semiHidden="0" w:uiPriority="70" w:unhideWhenUsed="0"/>
+    <w:lsdException w:name="Colorful Shading Accent 6" w:semiHidden="0" w:uiPriority="71" w:unhideWhenUsed="0"/>
+    <w:lsdException w:name="Colorful List Accent 6" w:semiHidden="0" w:uiPriority="72" w:unhideWhenUsed="0"/>
+    <w:lsdException w:name="Colorful Grid Accent 6" w:semiHidden="0" w:uiPriority="73" w:unhideWhenUsed="0"/>
+    <w:lsdException w:name="Subtle Emphasis" w:semiHidden="0" w:uiPriority="19" w:unhideWhenUsed="0" w:qFormat="1"/>
+    <w:lsdException w:name="Intense Emphasis" w:semiHidden="0" w:uiPriority="21" w:unhideWhenUsed="0" w:qFormat="1"/>
+    <w:lsdException w:name="Subtle Reference" w:semiHidden="0" w:uiPriority="31" w:unhideWhenUsed="0" w:qFormat="1"/>
+    <w:lsdException w:name="Intense Reference" w:semiHidden="0" w:uiPriority="32" w:unhideWhenUsed="0" w:qFormat="1"/>
+    <w:lsdException w:name="Book Title" w:semiHidden="0" w:uiPriority="33" w:unhideWhenUsed="0" w:qFormat="1"/>
+    <w:lsdException w:name="Bibliography" w:uiPriority="37"/>
+    <w:lsdException w:name="TOC Heading" w:uiPriority="39" w:qFormat="1"/>
   </w:latentStyles>
   <w:style w:type="paragraph" w:default="1" w:styleId="Normal">
     <w:name w:val="Normal"/>
@@ -3809,17 +4045,10 @@
     <w:tblPr>
       <w:tblStyleRowBandSize w:val="1"/>
       <w:tblStyleColBandSize w:val="1"/>
-      <w:tblInd w:w="0" w:type="dxa"/>
       <w:tblBorders>
         <w:top w:val="single" w:sz="8" w:space="0" w:color="4F81BD" w:themeColor="accent1"/>
         <w:bottom w:val="single" w:sz="8" w:space="0" w:color="4F81BD" w:themeColor="accent1"/>
       </w:tblBorders>
-      <w:tblCellMar>
-        <w:top w:w="0" w:type="dxa"/>
-        <w:left w:w="108" w:type="dxa"/>
-        <w:bottom w:w="0" w:type="dxa"/>
-        <w:right w:w="108" w:type="dxa"/>
-      </w:tblCellMar>
     </w:tblPr>
     <w:tblStylePr w:type="firstRow">
       <w:pPr>
@@ -3907,7 +4136,6 @@
       <w:spacing w:after="0" w:line="240" w:lineRule="auto"/>
     </w:pPr>
     <w:tblPr>
-      <w:tblInd w:w="0" w:type="dxa"/>
       <w:tblBorders>
         <w:top w:val="single" w:sz="4" w:space="0" w:color="auto"/>
         <w:left w:val="single" w:sz="4" w:space="0" w:color="auto"/>
@@ -3916,12 +4144,400 @@
         <w:insideH w:val="single" w:sz="4" w:space="0" w:color="auto"/>
         <w:insideV w:val="single" w:sz="4" w:space="0" w:color="auto"/>
       </w:tblBorders>
+    </w:tblPr>
+  </w:style>
+</w:styles>
+</file>
+
+<file path=word/stylesWithEffects.xml><?xml version="1.0" encoding="utf-8"?>
+<w:styles xmlns:wpc="http://schemas.microsoft.com/office/word/2010/wordprocessingCanvas" xmlns:mc="http://schemas.openxmlformats.org/markup-compatibility/2006" xmlns:o="urn:schemas-microsoft-com:office:office" xmlns:r="http://schemas.openxmlformats.org/officeDocument/2006/relationships" xmlns:m="http://schemas.openxmlformats.org/officeDocument/2006/math" xmlns:v="urn:schemas-microsoft-com:vml" xmlns:wp14="http://schemas.microsoft.com/office/word/2010/wordprocessingDrawing" xmlns:wp="http://schemas.openxmlformats.org/drawingml/2006/wordprocessingDrawing" xmlns:w10="urn:schemas-microsoft-com:office:word" xmlns:w="http://schemas.openxmlformats.org/wordprocessingml/2006/main" xmlns:w14="http://schemas.microsoft.com/office/word/2010/wordml" xmlns:wpg="http://schemas.microsoft.com/office/word/2010/wordprocessingGroup" xmlns:wpi="http://schemas.microsoft.com/office/word/2010/wordprocessingInk" xmlns:wne="http://schemas.microsoft.com/office/word/2006/wordml" xmlns:wps="http://schemas.microsoft.com/office/word/2010/wordprocessingShape" mc:Ignorable="w14 wp14">
+  <w:docDefaults>
+    <w:rPrDefault>
+      <w:rPr>
+        <w:rFonts w:asciiTheme="minorHAnsi" w:eastAsiaTheme="minorHAnsi" w:hAnsiTheme="minorHAnsi" w:cstheme="minorBidi"/>
+        <w:sz w:val="22"/>
+        <w:szCs w:val="22"/>
+        <w:lang w:val="es-EC" w:eastAsia="en-US" w:bidi="ar-SA"/>
+      </w:rPr>
+    </w:rPrDefault>
+    <w:pPrDefault>
+      <w:pPr>
+        <w:spacing w:after="200" w:line="276" w:lineRule="auto"/>
+      </w:pPr>
+    </w:pPrDefault>
+  </w:docDefaults>
+  <w:latentStyles w:defLockedState="0" w:defUIPriority="99" w:defSemiHidden="1" w:defUnhideWhenUsed="1" w:defQFormat="0" w:count="267">
+    <w:lsdException w:name="Normal" w:semiHidden="0" w:uiPriority="0" w:unhideWhenUsed="0" w:qFormat="1"/>
+    <w:lsdException w:name="heading 1" w:semiHidden="0" w:uiPriority="9" w:unhideWhenUsed="0" w:qFormat="1"/>
+    <w:lsdException w:name="heading 2" w:uiPriority="9" w:qFormat="1"/>
+    <w:lsdException w:name="heading 3" w:uiPriority="9" w:qFormat="1"/>
+    <w:lsdException w:name="heading 4" w:uiPriority="9" w:qFormat="1"/>
+    <w:lsdException w:name="heading 5" w:uiPriority="9" w:qFormat="1"/>
+    <w:lsdException w:name="heading 6" w:uiPriority="9" w:qFormat="1"/>
+    <w:lsdException w:name="heading 7" w:uiPriority="9" w:qFormat="1"/>
+    <w:lsdException w:name="heading 8" w:uiPriority="9" w:qFormat="1"/>
+    <w:lsdException w:name="heading 9" w:uiPriority="9" w:qFormat="1"/>
+    <w:lsdException w:name="toc 1" w:uiPriority="39"/>
+    <w:lsdException w:name="toc 2" w:uiPriority="39"/>
+    <w:lsdException w:name="toc 3" w:uiPriority="39"/>
+    <w:lsdException w:name="toc 4" w:uiPriority="39"/>
+    <w:lsdException w:name="toc 5" w:uiPriority="39"/>
+    <w:lsdException w:name="toc 6" w:uiPriority="39"/>
+    <w:lsdException w:name="toc 7" w:uiPriority="39"/>
+    <w:lsdException w:name="toc 8" w:uiPriority="39"/>
+    <w:lsdException w:name="toc 9" w:uiPriority="39"/>
+    <w:lsdException w:name="caption" w:uiPriority="35" w:qFormat="1"/>
+    <w:lsdException w:name="Title" w:semiHidden="0" w:uiPriority="10" w:unhideWhenUsed="0" w:qFormat="1"/>
+    <w:lsdException w:name="Default Paragraph Font" w:uiPriority="1"/>
+    <w:lsdException w:name="Subtitle" w:semiHidden="0" w:uiPriority="11" w:unhideWhenUsed="0" w:qFormat="1"/>
+    <w:lsdException w:name="Strong" w:semiHidden="0" w:uiPriority="22" w:unhideWhenUsed="0" w:qFormat="1"/>
+    <w:lsdException w:name="Emphasis" w:semiHidden="0" w:uiPriority="20" w:unhideWhenUsed="0" w:qFormat="1"/>
+    <w:lsdException w:name="Table Grid" w:semiHidden="0" w:uiPriority="59" w:unhideWhenUsed="0"/>
+    <w:lsdException w:name="Placeholder Text" w:unhideWhenUsed="0"/>
+    <w:lsdException w:name="No Spacing" w:semiHidden="0" w:uiPriority="1" w:unhideWhenUsed="0" w:qFormat="1"/>
+    <w:lsdException w:name="Light Shading" w:semiHidden="0" w:uiPriority="60" w:unhideWhenUsed="0"/>
+    <w:lsdException w:name="Light List" w:semiHidden="0" w:uiPriority="61" w:unhideWhenUsed="0"/>
+    <w:lsdException w:name="Light Grid" w:semiHidden="0" w:uiPriority="62" w:unhideWhenUsed="0"/>
+    <w:lsdException w:name="Medium Shading 1" w:semiHidden="0" w:uiPriority="63" w:unhideWhenUsed="0"/>
+    <w:lsdException w:name="Medium Shading 2" w:semiHidden="0" w:uiPriority="64" w:unhideWhenUsed="0"/>
+    <w:lsdException w:name="Medium List 1" w:semiHidden="0" w:uiPriority="65" w:unhideWhenUsed="0"/>
+    <w:lsdException w:name="Medium List 2" w:semiHidden="0" w:uiPriority="66" w:unhideWhenUsed="0"/>
+    <w:lsdException w:name="Medium Grid 1" w:semiHidden="0" w:uiPriority="67" w:unhideWhenUsed="0"/>
+    <w:lsdException w:name="Medium Grid 2" w:semiHidden="0" w:uiPriority="68" w:unhideWhenUsed="0"/>
+    <w:lsdException w:name="Medium Grid 3" w:semiHidden="0" w:uiPriority="69" w:unhideWhenUsed="0"/>
+    <w:lsdException w:name="Dark List" w:semiHidden="0" w:uiPriority="70" w:unhideWhenUsed="0"/>
+    <w:lsdException w:name="Colorful Shading" w:semiHidden="0" w:uiPriority="71" w:unhideWhenUsed="0"/>
+    <w:lsdException w:name="Colorful List" w:semiHidden="0" w:uiPriority="72" w:unhideWhenUsed="0"/>
+    <w:lsdException w:name="Colorful Grid" w:semiHidden="0" w:uiPriority="73" w:unhideWhenUsed="0"/>
+    <w:lsdException w:name="Light Shading Accent 1" w:semiHidden="0" w:uiPriority="60" w:unhideWhenUsed="0"/>
+    <w:lsdException w:name="Light List Accent 1" w:semiHidden="0" w:uiPriority="61" w:unhideWhenUsed="0"/>
+    <w:lsdException w:name="Light Grid Accent 1" w:semiHidden="0" w:uiPriority="62" w:unhideWhenUsed="0"/>
+    <w:lsdException w:name="Medium Shading 1 Accent 1" w:semiHidden="0" w:uiPriority="63" w:unhideWhenUsed="0"/>
+    <w:lsdException w:name="Medium Shading 2 Accent 1" w:semiHidden="0" w:uiPriority="64" w:unhideWhenUsed="0"/>
+    <w:lsdException w:name="Medium List 1 Accent 1" w:semiHidden="0" w:uiPriority="65" w:unhideWhenUsed="0"/>
+    <w:lsdException w:name="Revision" w:unhideWhenUsed="0"/>
+    <w:lsdException w:name="List Paragraph" w:semiHidden="0" w:uiPriority="34" w:unhideWhenUsed="0" w:qFormat="1"/>
+    <w:lsdException w:name="Quote" w:semiHidden="0" w:uiPriority="29" w:unhideWhenUsed="0" w:qFormat="1"/>
+    <w:lsdException w:name="Intense Quote" w:semiHidden="0" w:uiPriority="30" w:unhideWhenUsed="0" w:qFormat="1"/>
+    <w:lsdException w:name="Medium List 2 Accent 1" w:semiHidden="0" w:uiPriority="66" w:unhideWhenUsed="0"/>
+    <w:lsdException w:name="Medium Grid 1 Accent 1" w:semiHidden="0" w:uiPriority="67" w:unhideWhenUsed="0"/>
+    <w:lsdException w:name="Medium Grid 2 Accent 1" w:semiHidden="0" w:uiPriority="68" w:unhideWhenUsed="0"/>
+    <w:lsdException w:name="Medium Grid 3 Accent 1" w:semiHidden="0" w:uiPriority="69" w:unhideWhenUsed="0"/>
+    <w:lsdException w:name="Dark List Accent 1" w:semiHidden="0" w:uiPriority="70" w:unhideWhenUsed="0"/>
+    <w:lsdException w:name="Colorful Shading Accent 1" w:semiHidden="0" w:uiPriority="71" w:unhideWhenUsed="0"/>
+    <w:lsdException w:name="Colorful List Accent 1" w:semiHidden="0" w:uiPriority="72" w:unhideWhenUsed="0"/>
+    <w:lsdException w:name="Colorful Grid Accent 1" w:semiHidden="0" w:uiPriority="73" w:unhideWhenUsed="0"/>
+    <w:lsdException w:name="Light Shading Accent 2" w:semiHidden="0" w:uiPriority="60" w:unhideWhenUsed="0"/>
+    <w:lsdException w:name="Light List Accent 2" w:semiHidden="0" w:uiPriority="61" w:unhideWhenUsed="0"/>
+    <w:lsdException w:name="Light Grid Accent 2" w:semiHidden="0" w:uiPriority="62" w:unhideWhenUsed="0"/>
+    <w:lsdException w:name="Medium Shading 1 Accent 2" w:semiHidden="0" w:uiPriority="63" w:unhideWhenUsed="0"/>
+    <w:lsdException w:name="Medium Shading 2 Accent 2" w:semiHidden="0" w:uiPriority="64" w:unhideWhenUsed="0"/>
+    <w:lsdException w:name="Medium List 1 Accent 2" w:semiHidden="0" w:uiPriority="65" w:unhideWhenUsed="0"/>
+    <w:lsdException w:name="Medium List 2 Accent 2" w:semiHidden="0" w:uiPriority="66" w:unhideWhenUsed="0"/>
+    <w:lsdException w:name="Medium Grid 1 Accent 2" w:semiHidden="0" w:uiPriority="67" w:unhideWhenUsed="0"/>
+    <w:lsdException w:name="Medium Grid 2 Accent 2" w:semiHidden="0" w:uiPriority="68" w:unhideWhenUsed="0"/>
+    <w:lsdException w:name="Medium Grid 3 Accent 2" w:semiHidden="0" w:uiPriority="69" w:unhideWhenUsed="0"/>
+    <w:lsdException w:name="Dark List Accent 2" w:semiHidden="0" w:uiPriority="70" w:unhideWhenUsed="0"/>
+    <w:lsdException w:name="Colorful Shading Accent 2" w:semiHidden="0" w:uiPriority="71" w:unhideWhenUsed="0"/>
+    <w:lsdException w:name="Colorful List Accent 2" w:semiHidden="0" w:uiPriority="72" w:unhideWhenUsed="0"/>
+    <w:lsdException w:name="Colorful Grid Accent 2" w:semiHidden="0" w:uiPriority="73" w:unhideWhenUsed="0"/>
+    <w:lsdException w:name="Light Shading Accent 3" w:semiHidden="0" w:uiPriority="60" w:unhideWhenUsed="0"/>
+    <w:lsdException w:name="Light List Accent 3" w:semiHidden="0" w:uiPriority="61" w:unhideWhenUsed="0"/>
+    <w:lsdException w:name="Light Grid Accent 3" w:semiHidden="0" w:uiPriority="62" w:unhideWhenUsed="0"/>
+    <w:lsdException w:name="Medium Shading 1 Accent 3" w:semiHidden="0" w:uiPriority="63" w:unhideWhenUsed="0"/>
+    <w:lsdException w:name="Medium Shading 2 Accent 3" w:semiHidden="0" w:uiPriority="64" w:unhideWhenUsed="0"/>
+    <w:lsdException w:name="Medium List 1 Accent 3" w:semiHidden="0" w:uiPriority="65" w:unhideWhenUsed="0"/>
+    <w:lsdException w:name="Medium List 2 Accent 3" w:semiHidden="0" w:uiPriority="66" w:unhideWhenUsed="0"/>
+    <w:lsdException w:name="Medium Grid 1 Accent 3" w:semiHidden="0" w:uiPriority="67" w:unhideWhenUsed="0"/>
+    <w:lsdException w:name="Medium Grid 2 Accent 3" w:semiHidden="0" w:uiPriority="68" w:unhideWhenUsed="0"/>
+    <w:lsdException w:name="Medium Grid 3 Accent 3" w:semiHidden="0" w:uiPriority="69" w:unhideWhenUsed="0"/>
+    <w:lsdException w:name="Dark List Accent 3" w:semiHidden="0" w:uiPriority="70" w:unhideWhenUsed="0"/>
+    <w:lsdException w:name="Colorful Shading Accent 3" w:semiHidden="0" w:uiPriority="71" w:unhideWhenUsed="0"/>
+    <w:lsdException w:name="Colorful List Accent 3" w:semiHidden="0" w:uiPriority="72" w:unhideWhenUsed="0"/>
+    <w:lsdException w:name="Colorful Grid Accent 3" w:semiHidden="0" w:uiPriority="73" w:unhideWhenUsed="0"/>
+    <w:lsdException w:name="Light Shading Accent 4" w:semiHidden="0" w:uiPriority="60" w:unhideWhenUsed="0"/>
+    <w:lsdException w:name="Light List Accent 4" w:semiHidden="0" w:uiPriority="61" w:unhideWhenUsed="0"/>
+    <w:lsdException w:name="Light Grid Accent 4" w:semiHidden="0" w:uiPriority="62" w:unhideWhenUsed="0"/>
+    <w:lsdException w:name="Medium Shading 1 Accent 4" w:semiHidden="0" w:uiPriority="63" w:unhideWhenUsed="0"/>
+    <w:lsdException w:name="Medium Shading 2 Accent 4" w:semiHidden="0" w:uiPriority="64" w:unhideWhenUsed="0"/>
+    <w:lsdException w:name="Medium List 1 Accent 4" w:semiHidden="0" w:uiPriority="65" w:unhideWhenUsed="0"/>
+    <w:lsdException w:name="Medium List 2 Accent 4" w:semiHidden="0" w:uiPriority="66" w:unhideWhenUsed="0"/>
+    <w:lsdException w:name="Medium Grid 1 Accent 4" w:semiHidden="0" w:uiPriority="67" w:unhideWhenUsed="0"/>
+    <w:lsdException w:name="Medium Grid 2 Accent 4" w:semiHidden="0" w:uiPriority="68" w:unhideWhenUsed="0"/>
+    <w:lsdException w:name="Medium Grid 3 Accent 4" w:semiHidden="0" w:uiPriority="69" w:unhideWhenUsed="0"/>
+    <w:lsdException w:name="Dark List Accent 4" w:semiHidden="0" w:uiPriority="70" w:unhideWhenUsed="0"/>
+    <w:lsdException w:name="Colorful Shading Accent 4" w:semiHidden="0" w:uiPriority="71" w:unhideWhenUsed="0"/>
+    <w:lsdException w:name="Colorful List Accent 4" w:semiHidden="0" w:uiPriority="72" w:unhideWhenUsed="0"/>
+    <w:lsdException w:name="Colorful Grid Accent 4" w:semiHidden="0" w:uiPriority="73" w:unhideWhenUsed="0"/>
+    <w:lsdException w:name="Light Shading Accent 5" w:semiHidden="0" w:uiPriority="60" w:unhideWhenUsed="0"/>
+    <w:lsdException w:name="Light List Accent 5" w:semiHidden="0" w:uiPriority="61" w:unhideWhenUsed="0"/>
+    <w:lsdException w:name="Light Grid Accent 5" w:semiHidden="0" w:uiPriority="62" w:unhideWhenUsed="0"/>
+    <w:lsdException w:name="Medium Shading 1 Accent 5" w:semiHidden="0" w:uiPriority="63" w:unhideWhenUsed="0"/>
+    <w:lsdException w:name="Medium Shading 2 Accent 5" w:semiHidden="0" w:uiPriority="64" w:unhideWhenUsed="0"/>
+    <w:lsdException w:name="Medium List 1 Accent 5" w:semiHidden="0" w:uiPriority="65" w:unhideWhenUsed="0"/>
+    <w:lsdException w:name="Medium List 2 Accent 5" w:semiHidden="0" w:uiPriority="66" w:unhideWhenUsed="0"/>
+    <w:lsdException w:name="Medium Grid 1 Accent 5" w:semiHidden="0" w:uiPriority="67" w:unhideWhenUsed="0"/>
+    <w:lsdException w:name="Medium Grid 2 Accent 5" w:semiHidden="0" w:uiPriority="68" w:unhideWhenUsed="0"/>
+    <w:lsdException w:name="Medium Grid 3 Accent 5" w:semiHidden="0" w:uiPriority="69" w:unhideWhenUsed="0"/>
+    <w:lsdException w:name="Dark List Accent 5" w:semiHidden="0" w:uiPriority="70" w:unhideWhenUsed="0"/>
+    <w:lsdException w:name="Colorful Shading Accent 5" w:semiHidden="0" w:uiPriority="71" w:unhideWhenUsed="0"/>
+    <w:lsdException w:name="Colorful List Accent 5" w:semiHidden="0" w:uiPriority="72" w:unhideWhenUsed="0"/>
+    <w:lsdException w:name="Colorful Grid Accent 5" w:semiHidden="0" w:uiPriority="73" w:unhideWhenUsed="0"/>
+    <w:lsdException w:name="Light Shading Accent 6" w:semiHidden="0" w:uiPriority="60" w:unhideWhenUsed="0"/>
+    <w:lsdException w:name="Light List Accent 6" w:semiHidden="0" w:uiPriority="61" w:unhideWhenUsed="0"/>
+    <w:lsdException w:name="Light Grid Accent 6" w:semiHidden="0" w:uiPriority="62" w:unhideWhenUsed="0"/>
+    <w:lsdException w:name="Medium Shading 1 Accent 6" w:semiHidden="0" w:uiPriority="63" w:unhideWhenUsed="0"/>
+    <w:lsdException w:name="Medium Shading 2 Accent 6" w:semiHidden="0" w:uiPriority="64" w:unhideWhenUsed="0"/>
+    <w:lsdException w:name="Medium List 1 Accent 6" w:semiHidden="0" w:uiPriority="65" w:unhideWhenUsed="0"/>
+    <w:lsdException w:name="Medium List 2 Accent 6" w:semiHidden="0" w:uiPriority="66" w:unhideWhenUsed="0"/>
+    <w:lsdException w:name="Medium Grid 1 Accent 6" w:semiHidden="0" w:uiPriority="67" w:unhideWhenUsed="0"/>
+    <w:lsdException w:name="Medium Grid 2 Accent 6" w:semiHidden="0" w:uiPriority="68" w:unhideWhenUsed="0"/>
+    <w:lsdException w:name="Medium Grid 3 Accent 6" w:semiHidden="0" w:uiPriority="69" w:unhideWhenUsed="0"/>
+    <w:lsdException w:name="Dark List Accent 6" w:semiHidden="0" w:uiPriority="70" w:unhideWhenUsed="0"/>
+    <w:lsdException w:name="Colorful Shading Accent 6" w:semiHidden="0" w:uiPriority="71" w:unhideWhenUsed="0"/>
+    <w:lsdException w:name="Colorful List Accent 6" w:semiHidden="0" w:uiPriority="72" w:unhideWhenUsed="0"/>
+    <w:lsdException w:name="Colorful Grid Accent 6" w:semiHidden="0" w:uiPriority="73" w:unhideWhenUsed="0"/>
+    <w:lsdException w:name="Subtle Emphasis" w:semiHidden="0" w:uiPriority="19" w:unhideWhenUsed="0" w:qFormat="1"/>
+    <w:lsdException w:name="Intense Emphasis" w:semiHidden="0" w:uiPriority="21" w:unhideWhenUsed="0" w:qFormat="1"/>
+    <w:lsdException w:name="Subtle Reference" w:semiHidden="0" w:uiPriority="31" w:unhideWhenUsed="0" w:qFormat="1"/>
+    <w:lsdException w:name="Intense Reference" w:semiHidden="0" w:uiPriority="32" w:unhideWhenUsed="0" w:qFormat="1"/>
+    <w:lsdException w:name="Book Title" w:semiHidden="0" w:uiPriority="33" w:unhideWhenUsed="0" w:qFormat="1"/>
+    <w:lsdException w:name="Bibliography" w:uiPriority="37"/>
+    <w:lsdException w:name="TOC Heading" w:uiPriority="39" w:qFormat="1"/>
+  </w:latentStyles>
+  <w:style w:type="paragraph" w:default="1" w:styleId="Normal">
+    <w:name w:val="Normal"/>
+    <w:qFormat/>
+    <w:rsid w:val="00F30E42"/>
+    <w:pPr>
+      <w:spacing w:after="160" w:line="259" w:lineRule="auto"/>
+    </w:pPr>
+  </w:style>
+  <w:style w:type="character" w:default="1" w:styleId="Fuentedeprrafopredeter">
+    <w:name w:val="Default Paragraph Font"/>
+    <w:uiPriority w:val="1"/>
+    <w:semiHidden/>
+    <w:unhideWhenUsed/>
+  </w:style>
+  <w:style w:type="table" w:default="1" w:styleId="Tablanormal">
+    <w:name w:val="Normal Table"/>
+    <w:uiPriority w:val="99"/>
+    <w:semiHidden/>
+    <w:unhideWhenUsed/>
+    <w:tblPr>
+      <w:tblInd w:w="0" w:type="dxa"/>
       <w:tblCellMar>
         <w:top w:w="0" w:type="dxa"/>
         <w:left w:w="108" w:type="dxa"/>
         <w:bottom w:w="0" w:type="dxa"/>
         <w:right w:w="108" w:type="dxa"/>
       </w:tblCellMar>
+    </w:tblPr>
+  </w:style>
+  <w:style w:type="numbering" w:default="1" w:styleId="Sinlista">
+    <w:name w:val="No List"/>
+    <w:uiPriority w:val="99"/>
+    <w:semiHidden/>
+    <w:unhideWhenUsed/>
+  </w:style>
+  <w:style w:type="paragraph" w:styleId="Prrafodelista">
+    <w:name w:val="List Paragraph"/>
+    <w:basedOn w:val="Normal"/>
+    <w:uiPriority w:val="34"/>
+    <w:qFormat/>
+    <w:rsid w:val="00EA0D63"/>
+    <w:pPr>
+      <w:ind w:left="720"/>
+      <w:contextualSpacing/>
+    </w:pPr>
+  </w:style>
+  <w:style w:type="paragraph" w:styleId="Encabezado">
+    <w:name w:val="header"/>
+    <w:basedOn w:val="Normal"/>
+    <w:link w:val="EncabezadoCar"/>
+    <w:uiPriority w:val="99"/>
+    <w:unhideWhenUsed/>
+    <w:rsid w:val="00967EC5"/>
+    <w:pPr>
+      <w:tabs>
+        <w:tab w:val="center" w:pos="4419"/>
+        <w:tab w:val="right" w:pos="8838"/>
+      </w:tabs>
+      <w:spacing w:after="0" w:line="240" w:lineRule="auto"/>
+    </w:pPr>
+  </w:style>
+  <w:style w:type="character" w:customStyle="1" w:styleId="EncabezadoCar">
+    <w:name w:val="Encabezado Car"/>
+    <w:basedOn w:val="Fuentedeprrafopredeter"/>
+    <w:link w:val="Encabezado"/>
+    <w:uiPriority w:val="99"/>
+    <w:rsid w:val="00967EC5"/>
+  </w:style>
+  <w:style w:type="paragraph" w:styleId="Piedepgina">
+    <w:name w:val="footer"/>
+    <w:basedOn w:val="Normal"/>
+    <w:link w:val="PiedepginaCar"/>
+    <w:uiPriority w:val="99"/>
+    <w:unhideWhenUsed/>
+    <w:rsid w:val="00967EC5"/>
+    <w:pPr>
+      <w:tabs>
+        <w:tab w:val="center" w:pos="4419"/>
+        <w:tab w:val="right" w:pos="8838"/>
+      </w:tabs>
+      <w:spacing w:after="0" w:line="240" w:lineRule="auto"/>
+    </w:pPr>
+  </w:style>
+  <w:style w:type="character" w:customStyle="1" w:styleId="PiedepginaCar">
+    <w:name w:val="Pie de página Car"/>
+    <w:basedOn w:val="Fuentedeprrafopredeter"/>
+    <w:link w:val="Piedepgina"/>
+    <w:uiPriority w:val="99"/>
+    <w:rsid w:val="00967EC5"/>
+  </w:style>
+  <w:style w:type="paragraph" w:styleId="Textodeglobo">
+    <w:name w:val="Balloon Text"/>
+    <w:basedOn w:val="Normal"/>
+    <w:link w:val="TextodegloboCar"/>
+    <w:uiPriority w:val="99"/>
+    <w:semiHidden/>
+    <w:unhideWhenUsed/>
+    <w:rsid w:val="00FD61F9"/>
+    <w:pPr>
+      <w:spacing w:after="0" w:line="240" w:lineRule="auto"/>
+    </w:pPr>
+    <w:rPr>
+      <w:rFonts w:ascii="Tahoma" w:hAnsi="Tahoma" w:cs="Tahoma"/>
+      <w:sz w:val="16"/>
+      <w:szCs w:val="16"/>
+    </w:rPr>
+  </w:style>
+  <w:style w:type="character" w:customStyle="1" w:styleId="TextodegloboCar">
+    <w:name w:val="Texto de globo Car"/>
+    <w:basedOn w:val="Fuentedeprrafopredeter"/>
+    <w:link w:val="Textodeglobo"/>
+    <w:uiPriority w:val="99"/>
+    <w:semiHidden/>
+    <w:rsid w:val="00FD61F9"/>
+    <w:rPr>
+      <w:rFonts w:ascii="Tahoma" w:hAnsi="Tahoma" w:cs="Tahoma"/>
+      <w:sz w:val="16"/>
+      <w:szCs w:val="16"/>
+    </w:rPr>
+  </w:style>
+  <w:style w:type="table" w:styleId="Sombreadoclaro-nfasis1">
+    <w:name w:val="Light Shading Accent 1"/>
+    <w:basedOn w:val="Tablanormal"/>
+    <w:uiPriority w:val="60"/>
+    <w:rsid w:val="00560A04"/>
+    <w:pPr>
+      <w:spacing w:after="0" w:line="240" w:lineRule="auto"/>
+    </w:pPr>
+    <w:rPr>
+      <w:color w:val="365F91" w:themeColor="accent1" w:themeShade="BF"/>
+    </w:rPr>
+    <w:tblPr>
+      <w:tblStyleRowBandSize w:val="1"/>
+      <w:tblStyleColBandSize w:val="1"/>
+      <w:tblBorders>
+        <w:top w:val="single" w:sz="8" w:space="0" w:color="4F81BD" w:themeColor="accent1"/>
+        <w:bottom w:val="single" w:sz="8" w:space="0" w:color="4F81BD" w:themeColor="accent1"/>
+      </w:tblBorders>
+    </w:tblPr>
+    <w:tblStylePr w:type="firstRow">
+      <w:pPr>
+        <w:spacing w:before="0" w:after="0" w:line="240" w:lineRule="auto"/>
+      </w:pPr>
+      <w:rPr>
+        <w:b/>
+        <w:bCs/>
+      </w:rPr>
+      <w:tblPr/>
+      <w:tcPr>
+        <w:tcBorders>
+          <w:top w:val="single" w:sz="8" w:space="0" w:color="4F81BD" w:themeColor="accent1"/>
+          <w:left w:val="nil"/>
+          <w:bottom w:val="single" w:sz="8" w:space="0" w:color="4F81BD" w:themeColor="accent1"/>
+          <w:right w:val="nil"/>
+          <w:insideH w:val="nil"/>
+          <w:insideV w:val="nil"/>
+        </w:tcBorders>
+      </w:tcPr>
+    </w:tblStylePr>
+    <w:tblStylePr w:type="lastRow">
+      <w:pPr>
+        <w:spacing w:before="0" w:after="0" w:line="240" w:lineRule="auto"/>
+      </w:pPr>
+      <w:rPr>
+        <w:b/>
+        <w:bCs/>
+      </w:rPr>
+      <w:tblPr/>
+      <w:tcPr>
+        <w:tcBorders>
+          <w:top w:val="single" w:sz="8" w:space="0" w:color="4F81BD" w:themeColor="accent1"/>
+          <w:left w:val="nil"/>
+          <w:bottom w:val="single" w:sz="8" w:space="0" w:color="4F81BD" w:themeColor="accent1"/>
+          <w:right w:val="nil"/>
+          <w:insideH w:val="nil"/>
+          <w:insideV w:val="nil"/>
+        </w:tcBorders>
+      </w:tcPr>
+    </w:tblStylePr>
+    <w:tblStylePr w:type="firstCol">
+      <w:rPr>
+        <w:b/>
+        <w:bCs/>
+      </w:rPr>
+    </w:tblStylePr>
+    <w:tblStylePr w:type="lastCol">
+      <w:rPr>
+        <w:b/>
+        <w:bCs/>
+      </w:rPr>
+    </w:tblStylePr>
+    <w:tblStylePr w:type="band1Vert">
+      <w:tblPr/>
+      <w:tcPr>
+        <w:tcBorders>
+          <w:left w:val="nil"/>
+          <w:right w:val="nil"/>
+          <w:insideH w:val="nil"/>
+          <w:insideV w:val="nil"/>
+        </w:tcBorders>
+        <w:shd w:val="clear" w:color="auto" w:fill="D3DFEE" w:themeFill="accent1" w:themeFillTint="3F"/>
+      </w:tcPr>
+    </w:tblStylePr>
+    <w:tblStylePr w:type="band1Horz">
+      <w:tblPr/>
+      <w:tcPr>
+        <w:tcBorders>
+          <w:left w:val="nil"/>
+          <w:right w:val="nil"/>
+          <w:insideH w:val="nil"/>
+          <w:insideV w:val="nil"/>
+        </w:tcBorders>
+        <w:shd w:val="clear" w:color="auto" w:fill="D3DFEE" w:themeFill="accent1" w:themeFillTint="3F"/>
+      </w:tcPr>
+    </w:tblStylePr>
+  </w:style>
+  <w:style w:type="table" w:styleId="Tablaconcuadrcula">
+    <w:name w:val="Table Grid"/>
+    <w:basedOn w:val="Tablanormal"/>
+    <w:uiPriority w:val="59"/>
+    <w:rsid w:val="00560A04"/>
+    <w:pPr>
+      <w:spacing w:after="0" w:line="240" w:lineRule="auto"/>
+    </w:pPr>
+    <w:tblPr>
+      <w:tblBorders>
+        <w:top w:val="single" w:sz="4" w:space="0" w:color="auto"/>
+        <w:left w:val="single" w:sz="4" w:space="0" w:color="auto"/>
+        <w:bottom w:val="single" w:sz="4" w:space="0" w:color="auto"/>
+        <w:right w:val="single" w:sz="4" w:space="0" w:color="auto"/>
+        <w:insideH w:val="single" w:sz="4" w:space="0" w:color="auto"/>
+        <w:insideV w:val="single" w:sz="4" w:space="0" w:color="auto"/>
+      </w:tblBorders>
     </w:tblPr>
   </w:style>
 </w:styles>
@@ -4217,7 +4833,7 @@
 </file>
 
 <file path=customXml/itemProps1.xml><?xml version="1.0" encoding="utf-8"?>
-<ds:datastoreItem xmlns:ds="http://schemas.openxmlformats.org/officeDocument/2006/customXml" ds:itemID="{7514966C-A428-4363-93C9-B2ACB6C37F64}">
+<ds:datastoreItem xmlns:ds="http://schemas.openxmlformats.org/officeDocument/2006/customXml" ds:itemID="{9DA2F372-DB26-4328-B9B0-37BF5F848A39}">
   <ds:schemaRefs>
     <ds:schemaRef ds:uri="http://schemas.openxmlformats.org/officeDocument/2006/bibliography"/>
   </ds:schemaRefs>

</xml_diff>